<commit_message>
P2: updated P2 references doc
</commit_message>
<xml_diff>
--- a/projects/project2/P2 references.docx
+++ b/projects/project2/P2 references.docx
@@ -53,6 +53,207 @@
       </w:hyperlink>
     </w:p>
     <w:p/>
+    <w:p>
+      <w:pPr>
+        <w:rPr>
+          <w:b/>
+          <w:bCs/>
+        </w:rPr>
+      </w:pPr>
+      <w:r>
+        <w:rPr>
+          <w:b/>
+          <w:bCs/>
+        </w:rPr>
+        <w:t xml:space="preserve">What I did to make jQuery </w:t>
+      </w:r>
+      <w:r>
+        <w:rPr>
+          <w:b/>
+          <w:bCs/>
+        </w:rPr>
+        <w:t>x button work, with my customized jQuery ui theme</w:t>
+      </w:r>
+    </w:p>
+    <w:p>
+      <w:r>
+        <w:t xml:space="preserve">I downloaded the basic css theme: </w:t>
+      </w:r>
+      <w:hyperlink r:id="rId6" w:history="1">
+        <w:r>
+          <w:rPr>
+            <w:rStyle w:val="Hyperlink"/>
+          </w:rPr>
+          <w:t>https://code.jquery.com/ui/1.12.1/themes/base/jquery-ui.css</w:t>
+        </w:r>
+      </w:hyperlink>
+      <w:r>
+        <w:t xml:space="preserve"> (saved as jquery-ui.css)</w:t>
+      </w:r>
+    </w:p>
+    <w:p>
+      <w:r>
+        <w:t>Then placed in my css folder</w:t>
+      </w:r>
+    </w:p>
+    <w:p>
+      <w:r>
+        <w:t>Then in index.html, linked stylesheet:</w:t>
+      </w:r>
+    </w:p>
+    <w:p>
+      <w:r>
+        <w:rPr>
+          <w:noProof/>
+        </w:rPr>
+        <w:drawing>
+          <wp:inline distT="0" distB="0" distL="0" distR="0" wp14:anchorId="25BC573F" wp14:editId="1A97BA60">
+            <wp:extent cx="5943600" cy="1045210"/>
+            <wp:effectExtent l="0" t="0" r="0" b="2540"/>
+            <wp:docPr id="2" name="Picture 2"/>
+            <wp:cNvGraphicFramePr>
+              <a:graphicFrameLocks xmlns:a="http://schemas.openxmlformats.org/drawingml/2006/main" noChangeAspect="1"/>
+            </wp:cNvGraphicFramePr>
+            <a:graphic xmlns:a="http://schemas.openxmlformats.org/drawingml/2006/main">
+              <a:graphicData uri="http://schemas.openxmlformats.org/drawingml/2006/picture">
+                <pic:pic xmlns:pic="http://schemas.openxmlformats.org/drawingml/2006/picture">
+                  <pic:nvPicPr>
+                    <pic:cNvPr id="1" name=""/>
+                    <pic:cNvPicPr/>
+                  </pic:nvPicPr>
+                  <pic:blipFill>
+                    <a:blip r:embed="rId7"/>
+                    <a:stretch>
+                      <a:fillRect/>
+                    </a:stretch>
+                  </pic:blipFill>
+                  <pic:spPr>
+                    <a:xfrm>
+                      <a:off x="0" y="0"/>
+                      <a:ext cx="5943600" cy="1045210"/>
+                    </a:xfrm>
+                    <a:prstGeom prst="rect">
+                      <a:avLst/>
+                    </a:prstGeom>
+                  </pic:spPr>
+                </pic:pic>
+              </a:graphicData>
+            </a:graphic>
+          </wp:inline>
+        </w:drawing>
+      </w:r>
+    </w:p>
+    <w:p>
+      <w:r>
+        <w:t>Then realized unfortunately I don’t have the images for the icons, so I downloaded a random themeroller just to copy-paste the images into my assets folder:</w:t>
+      </w:r>
+    </w:p>
+    <w:p>
+      <w:r>
+        <w:rPr>
+          <w:noProof/>
+        </w:rPr>
+        <w:drawing>
+          <wp:inline distT="0" distB="0" distL="0" distR="0" wp14:anchorId="389F2A53" wp14:editId="4D278373">
+            <wp:extent cx="3409950" cy="2847975"/>
+            <wp:effectExtent l="0" t="0" r="0" b="9525"/>
+            <wp:docPr id="3" name="Picture 3"/>
+            <wp:cNvGraphicFramePr>
+              <a:graphicFrameLocks xmlns:a="http://schemas.openxmlformats.org/drawingml/2006/main" noChangeAspect="1"/>
+            </wp:cNvGraphicFramePr>
+            <a:graphic xmlns:a="http://schemas.openxmlformats.org/drawingml/2006/main">
+              <a:graphicData uri="http://schemas.openxmlformats.org/drawingml/2006/picture">
+                <pic:pic xmlns:pic="http://schemas.openxmlformats.org/drawingml/2006/picture">
+                  <pic:nvPicPr>
+                    <pic:cNvPr id="1" name=""/>
+                    <pic:cNvPicPr/>
+                  </pic:nvPicPr>
+                  <pic:blipFill>
+                    <a:blip r:embed="rId8"/>
+                    <a:stretch>
+                      <a:fillRect/>
+                    </a:stretch>
+                  </pic:blipFill>
+                  <pic:spPr>
+                    <a:xfrm>
+                      <a:off x="0" y="0"/>
+                      <a:ext cx="3409950" cy="2847975"/>
+                    </a:xfrm>
+                    <a:prstGeom prst="rect">
+                      <a:avLst/>
+                    </a:prstGeom>
+                  </pic:spPr>
+                </pic:pic>
+              </a:graphicData>
+            </a:graphic>
+          </wp:inline>
+        </w:drawing>
+      </w:r>
+    </w:p>
+    <w:p>
+      <w:r>
+        <w:lastRenderedPageBreak/>
+        <w:t xml:space="preserve">Then in my jquery-ui.css, I had to find where the images were (ctrl+f </w:t>
+      </w:r>
+      <w:r>
+        <w:sym w:font="Wingdings" w:char="F0E0"/>
+      </w:r>
+      <w:r>
+        <w:t xml:space="preserve"> “icons”), and link them properly from my assets folder:</w:t>
+      </w:r>
+    </w:p>
+    <w:p>
+      <w:r>
+        <w:rPr>
+          <w:noProof/>
+        </w:rPr>
+        <w:drawing>
+          <wp:inline distT="0" distB="0" distL="0" distR="0" wp14:anchorId="12516AD0" wp14:editId="6F00C311">
+            <wp:extent cx="4066309" cy="3868641"/>
+            <wp:effectExtent l="0" t="0" r="0" b="0"/>
+            <wp:docPr id="4" name="Picture 4"/>
+            <wp:cNvGraphicFramePr>
+              <a:graphicFrameLocks xmlns:a="http://schemas.openxmlformats.org/drawingml/2006/main" noChangeAspect="1"/>
+            </wp:cNvGraphicFramePr>
+            <a:graphic xmlns:a="http://schemas.openxmlformats.org/drawingml/2006/main">
+              <a:graphicData uri="http://schemas.openxmlformats.org/drawingml/2006/picture">
+                <pic:pic xmlns:pic="http://schemas.openxmlformats.org/drawingml/2006/picture">
+                  <pic:nvPicPr>
+                    <pic:cNvPr id="1" name=""/>
+                    <pic:cNvPicPr/>
+                  </pic:nvPicPr>
+                  <pic:blipFill>
+                    <a:blip r:embed="rId9"/>
+                    <a:stretch>
+                      <a:fillRect/>
+                    </a:stretch>
+                  </pic:blipFill>
+                  <pic:spPr>
+                    <a:xfrm>
+                      <a:off x="0" y="0"/>
+                      <a:ext cx="4068093" cy="3870339"/>
+                    </a:xfrm>
+                    <a:prstGeom prst="rect">
+                      <a:avLst/>
+                    </a:prstGeom>
+                  </pic:spPr>
+                </pic:pic>
+              </a:graphicData>
+            </a:graphic>
+          </wp:inline>
+        </w:drawing>
+      </w:r>
+    </w:p>
+    <w:p>
+      <w:r>
+        <w:t>^^I renamed link to “…/assets/blah-blah”</w:t>
+      </w:r>
+    </w:p>
+    <w:p>
+      <w:r>
+        <w:t>It should work now.</w:t>
+      </w:r>
+    </w:p>
     <w:p/>
     <w:p>
       <w:r>
@@ -60,7 +261,7 @@
       </w:r>
     </w:p>
     <w:p>
-      <w:hyperlink r:id="rId6" w:history="1">
+      <w:hyperlink r:id="rId10" w:history="1">
         <w:r>
           <w:rPr>
             <w:rStyle w:val="Hyperlink"/>
@@ -77,7 +278,7 @@
       </w:r>
     </w:p>
     <w:p>
-      <w:hyperlink r:id="rId7" w:history="1">
+      <w:hyperlink r:id="rId11" w:history="1">
         <w:r>
           <w:rPr>
             <w:rStyle w:val="Hyperlink"/>
@@ -87,7 +288,7 @@
       </w:hyperlink>
     </w:p>
     <w:p>
-      <w:hyperlink r:id="rId8" w:history="1">
+      <w:hyperlink r:id="rId12" w:history="1">
         <w:r>
           <w:rPr>
             <w:rStyle w:val="Hyperlink"/>
@@ -97,7 +298,7 @@
       </w:hyperlink>
     </w:p>
     <w:p>
-      <w:hyperlink r:id="rId9" w:history="1">
+      <w:hyperlink r:id="rId13" w:history="1">
         <w:r>
           <w:rPr>
             <w:rStyle w:val="Hyperlink"/>
@@ -118,6 +319,7 @@
         <w:rPr>
           <w:lang w:val="fr-CA"/>
         </w:rPr>
+        <w:lastRenderedPageBreak/>
         <w:t>UI effects</w:t>
       </w:r>
     </w:p>
@@ -127,7 +329,7 @@
           <w:lang w:val="fr-CA"/>
         </w:rPr>
       </w:pPr>
-      <w:hyperlink r:id="rId10" w:history="1">
+      <w:hyperlink r:id="rId14" w:history="1">
         <w:r>
           <w:rPr>
             <w:rStyle w:val="Hyperlink"/>
@@ -147,7 +349,6 @@
         <w:rPr>
           <w:noProof/>
         </w:rPr>
-        <w:lastRenderedPageBreak/>
         <w:drawing>
           <wp:inline distT="0" distB="0" distL="0" distR="0" wp14:anchorId="73AC2AC3" wp14:editId="1116E3FE">
             <wp:extent cx="3976255" cy="4135985"/>
@@ -164,7 +365,7 @@
                     <pic:cNvPicPr/>
                   </pic:nvPicPr>
                   <pic:blipFill>
-                    <a:blip r:embed="rId11"/>
+                    <a:blip r:embed="rId15"/>
                     <a:stretch>
                       <a:fillRect/>
                     </a:stretch>
@@ -232,7 +433,7 @@
           <w:lang w:val="fr-CA"/>
         </w:rPr>
       </w:pPr>
-      <w:hyperlink r:id="rId12" w:history="1">
+      <w:hyperlink r:id="rId16" w:history="1">
         <w:r>
           <w:rPr>
             <w:rStyle w:val="Hyperlink"/>
@@ -268,7 +469,7 @@
           <w:lang w:val="fr-CA"/>
         </w:rPr>
       </w:pPr>
-      <w:hyperlink r:id="rId13" w:anchor="/p5/p5" w:history="1">
+      <w:hyperlink r:id="rId17" w:anchor="/p5/p5" w:history="1">
         <w:r>
           <w:rPr>
             <w:rStyle w:val="Hyperlink"/>
@@ -284,7 +485,7 @@
           <w:lang w:val="fr-CA"/>
         </w:rPr>
       </w:pPr>
-      <w:hyperlink r:id="rId14" w:history="1">
+      <w:hyperlink r:id="rId18" w:history="1">
         <w:r>
           <w:rPr>
             <w:rStyle w:val="Hyperlink"/>

</xml_diff>

<commit_message>
P2: Display Peep character; create Peep canvas; display tracker score; updated sink canvas dimensions; hid p5.sound temporarily; hid video capture temporarily
</commit_message>
<xml_diff>
--- a/projects/project2/P2 references.docx
+++ b/projects/project2/P2 references.docx
@@ -72,12 +72,36 @@
           <w:b/>
           <w:bCs/>
         </w:rPr>
-        <w:t>x button work, with my customized jQuery ui theme</w:t>
-      </w:r>
-    </w:p>
-    <w:p>
-      <w:r>
-        <w:t xml:space="preserve">I downloaded the basic css theme: </w:t>
+        <w:t xml:space="preserve">x button work, with my customized jQuery </w:t>
+      </w:r>
+      <w:proofErr w:type="spellStart"/>
+      <w:r>
+        <w:rPr>
+          <w:b/>
+          <w:bCs/>
+        </w:rPr>
+        <w:t>ui</w:t>
+      </w:r>
+      <w:proofErr w:type="spellEnd"/>
+      <w:r>
+        <w:rPr>
+          <w:b/>
+          <w:bCs/>
+        </w:rPr>
+        <w:t xml:space="preserve"> theme</w:t>
+      </w:r>
+    </w:p>
+    <w:p>
+      <w:r>
+        <w:t xml:space="preserve">I downloaded the basic </w:t>
+      </w:r>
+      <w:proofErr w:type="spellStart"/>
+      <w:r>
+        <w:t>css</w:t>
+      </w:r>
+      <w:proofErr w:type="spellEnd"/>
+      <w:r>
+        <w:t xml:space="preserve"> theme: </w:t>
       </w:r>
       <w:hyperlink r:id="rId6" w:history="1">
         <w:r>
@@ -93,7 +117,15 @@
     </w:p>
     <w:p>
       <w:r>
-        <w:t>Then placed in my css folder</w:t>
+        <w:t xml:space="preserve">Then placed in my </w:t>
+      </w:r>
+      <w:proofErr w:type="spellStart"/>
+      <w:r>
+        <w:t>css</w:t>
+      </w:r>
+      <w:proofErr w:type="spellEnd"/>
+      <w:r>
+        <w:t xml:space="preserve"> folder</w:t>
       </w:r>
     </w:p>
     <w:p>
@@ -145,7 +177,15 @@
     </w:p>
     <w:p>
       <w:r>
-        <w:t>Then realized unfortunately I don’t have the images for the icons, so I downloaded a random themeroller just to copy-paste the images into my assets folder:</w:t>
+        <w:t xml:space="preserve">Then realized unfortunately I don’t have the images for the icons, so I downloaded a random </w:t>
+      </w:r>
+      <w:proofErr w:type="spellStart"/>
+      <w:r>
+        <w:t>themeroller</w:t>
+      </w:r>
+      <w:proofErr w:type="spellEnd"/>
+      <w:r>
+        <w:t xml:space="preserve"> just to copy-paste the images into my assets folder:</w:t>
       </w:r>
     </w:p>
     <w:p>
@@ -193,7 +233,15 @@
     <w:p>
       <w:r>
         <w:lastRenderedPageBreak/>
-        <w:t xml:space="preserve">Then in my jquery-ui.css, I had to find where the images were (ctrl+f </w:t>
+        <w:t>Then in my jquery-ui.css, I had to find where the images were (</w:t>
+      </w:r>
+      <w:proofErr w:type="spellStart"/>
+      <w:r>
+        <w:t>ctrl+f</w:t>
+      </w:r>
+      <w:proofErr w:type="spellEnd"/>
+      <w:r>
+        <w:t xml:space="preserve"> </w:t>
       </w:r>
       <w:r>
         <w:sym w:font="Wingdings" w:char="F0E0"/>
@@ -274,7 +322,15 @@
     <w:p/>
     <w:p>
       <w:r>
-        <w:t>Example of jquery and p5.js</w:t>
+        <w:t xml:space="preserve">Example of </w:t>
+      </w:r>
+      <w:proofErr w:type="spellStart"/>
+      <w:r>
+        <w:t>jquery</w:t>
+      </w:r>
+      <w:proofErr w:type="spellEnd"/>
+      <w:r>
+        <w:t xml:space="preserve"> and p5.js</w:t>
       </w:r>
     </w:p>
     <w:p>
@@ -320,8 +376,16 @@
           <w:lang w:val="fr-CA"/>
         </w:rPr>
         <w:lastRenderedPageBreak/>
-        <w:t>UI effects</w:t>
-      </w:r>
+        <w:t xml:space="preserve">UI </w:t>
+      </w:r>
+      <w:proofErr w:type="spellStart"/>
+      <w:r>
+        <w:rPr>
+          <w:lang w:val="fr-CA"/>
+        </w:rPr>
+        <w:t>effects</w:t>
+      </w:r>
+      <w:proofErr w:type="spellEnd"/>
     </w:p>
     <w:p>
       <w:pPr>
@@ -394,13 +458,127 @@
       </w:pPr>
     </w:p>
     <w:p>
+      <w:r>
+        <w:t>Dynamically changing text in d</w:t>
+      </w:r>
+      <w:r>
+        <w:t>ialog button:</w:t>
+      </w:r>
+    </w:p>
+    <w:p>
+      <w:hyperlink r:id="rId16" w:history="1">
+        <w:r>
+          <w:rPr>
+            <w:rStyle w:val="Hyperlink"/>
+          </w:rPr>
+          <w:t>https://stackoverflow.com/questions/4591642/dynamically-changing-jquery-ui-dialog-box-button-text/53078412</w:t>
+        </w:r>
+      </w:hyperlink>
+    </w:p>
+    <w:p>
+      <w:r>
+        <w:t>(next page)</w:t>
+      </w:r>
+    </w:p>
+    <w:p>
+      <w:r>
+        <w:rPr>
+          <w:noProof/>
+        </w:rPr>
+        <w:lastRenderedPageBreak/>
+        <w:drawing>
+          <wp:inline distT="0" distB="0" distL="0" distR="0" wp14:anchorId="1CCF12A3" wp14:editId="663549D0">
+            <wp:extent cx="5130096" cy="6547449"/>
+            <wp:effectExtent l="0" t="0" r="0" b="6350"/>
+            <wp:docPr id="5" name="Picture 5"/>
+            <wp:cNvGraphicFramePr>
+              <a:graphicFrameLocks xmlns:a="http://schemas.openxmlformats.org/drawingml/2006/main" noChangeAspect="1"/>
+            </wp:cNvGraphicFramePr>
+            <a:graphic xmlns:a="http://schemas.openxmlformats.org/drawingml/2006/main">
+              <a:graphicData uri="http://schemas.openxmlformats.org/drawingml/2006/picture">
+                <pic:pic xmlns:pic="http://schemas.openxmlformats.org/drawingml/2006/picture">
+                  <pic:nvPicPr>
+                    <pic:cNvPr id="1" name=""/>
+                    <pic:cNvPicPr/>
+                  </pic:nvPicPr>
+                  <pic:blipFill>
+                    <a:blip r:embed="rId17"/>
+                    <a:stretch>
+                      <a:fillRect/>
+                    </a:stretch>
+                  </pic:blipFill>
+                  <pic:spPr>
+                    <a:xfrm>
+                      <a:off x="0" y="0"/>
+                      <a:ext cx="5132557" cy="6550589"/>
+                    </a:xfrm>
+                    <a:prstGeom prst="rect">
+                      <a:avLst/>
+                    </a:prstGeom>
+                  </pic:spPr>
+                </pic:pic>
+              </a:graphicData>
+            </a:graphic>
+          </wp:inline>
+        </w:drawing>
+      </w:r>
+    </w:p>
+    <w:p/>
+    <w:p>
+      <w:r>
+        <w:t>Switch button label:</w:t>
+      </w:r>
+    </w:p>
+    <w:p>
+      <w:r>
+        <w:rPr>
+          <w:noProof/>
+        </w:rPr>
+        <w:lastRenderedPageBreak/>
+        <w:drawing>
+          <wp:inline distT="0" distB="0" distL="0" distR="0" wp14:anchorId="101978DD" wp14:editId="567478A6">
+            <wp:extent cx="5943600" cy="4137660"/>
+            <wp:effectExtent l="0" t="0" r="0" b="0"/>
+            <wp:docPr id="6" name="Picture 6"/>
+            <wp:cNvGraphicFramePr>
+              <a:graphicFrameLocks xmlns:a="http://schemas.openxmlformats.org/drawingml/2006/main" noChangeAspect="1"/>
+            </wp:cNvGraphicFramePr>
+            <a:graphic xmlns:a="http://schemas.openxmlformats.org/drawingml/2006/main">
+              <a:graphicData uri="http://schemas.openxmlformats.org/drawingml/2006/picture">
+                <pic:pic xmlns:pic="http://schemas.openxmlformats.org/drawingml/2006/picture">
+                  <pic:nvPicPr>
+                    <pic:cNvPr id="1" name=""/>
+                    <pic:cNvPicPr/>
+                  </pic:nvPicPr>
+                  <pic:blipFill>
+                    <a:blip r:embed="rId18"/>
+                    <a:stretch>
+                      <a:fillRect/>
+                    </a:stretch>
+                  </pic:blipFill>
+                  <pic:spPr>
+                    <a:xfrm>
+                      <a:off x="0" y="0"/>
+                      <a:ext cx="5943600" cy="4137660"/>
+                    </a:xfrm>
+                    <a:prstGeom prst="rect">
+                      <a:avLst/>
+                    </a:prstGeom>
+                  </pic:spPr>
+                </pic:pic>
+              </a:graphicData>
+            </a:graphic>
+          </wp:inline>
+        </w:drawing>
+      </w:r>
+    </w:p>
+    <w:p>
       <w:pPr>
         <w:rPr>
           <w:b/>
           <w:bCs/>
           <w:sz w:val="56"/>
           <w:szCs w:val="56"/>
-          <w:lang w:val="fr-CA"/>
         </w:rPr>
       </w:pPr>
       <w:r>
@@ -409,7 +587,6 @@
           <w:bCs/>
           <w:sz w:val="56"/>
           <w:szCs w:val="56"/>
-          <w:lang w:val="fr-CA"/>
         </w:rPr>
         <w:t>p5.js</w:t>
       </w:r>
@@ -420,20 +597,28 @@
           <w:lang w:val="fr-CA"/>
         </w:rPr>
       </w:pPr>
-      <w:r>
-        <w:rPr>
-          <w:lang w:val="fr-CA"/>
-        </w:rPr>
-        <w:t>Video capture</w:t>
-      </w:r>
-    </w:p>
-    <w:p>
-      <w:pPr>
-        <w:rPr>
-          <w:lang w:val="fr-CA"/>
-        </w:rPr>
-      </w:pPr>
-      <w:hyperlink r:id="rId16" w:history="1">
+      <w:proofErr w:type="spellStart"/>
+      <w:r>
+        <w:rPr>
+          <w:lang w:val="fr-CA"/>
+        </w:rPr>
+        <w:t>Video</w:t>
+      </w:r>
+      <w:proofErr w:type="spellEnd"/>
+      <w:r>
+        <w:rPr>
+          <w:lang w:val="fr-CA"/>
+        </w:rPr>
+        <w:t xml:space="preserve"> capture</w:t>
+      </w:r>
+    </w:p>
+    <w:p>
+      <w:pPr>
+        <w:rPr>
+          <w:lang w:val="fr-CA"/>
+        </w:rPr>
+      </w:pPr>
+      <w:hyperlink r:id="rId19" w:history="1">
         <w:r>
           <w:rPr>
             <w:rStyle w:val="Hyperlink"/>
@@ -469,7 +654,7 @@
           <w:lang w:val="fr-CA"/>
         </w:rPr>
       </w:pPr>
-      <w:hyperlink r:id="rId17" w:anchor="/p5/p5" w:history="1">
+      <w:hyperlink r:id="rId20" w:anchor="/p5/p5" w:history="1">
         <w:r>
           <w:rPr>
             <w:rStyle w:val="Hyperlink"/>
@@ -485,7 +670,7 @@
           <w:lang w:val="fr-CA"/>
         </w:rPr>
       </w:pPr>
-      <w:hyperlink r:id="rId18" w:history="1">
+      <w:hyperlink r:id="rId21" w:history="1">
         <w:r>
           <w:rPr>
             <w:rStyle w:val="Hyperlink"/>

</xml_diff>

<commit_message>
P2: placed temporary letter animation; when clicked, it opens email dialog
</commit_message>
<xml_diff>
--- a/projects/project2/P2 references.docx
+++ b/projects/project2/P2 references.docx
@@ -72,36 +72,12 @@
           <w:b/>
           <w:bCs/>
         </w:rPr>
-        <w:t xml:space="preserve">x button work, with my customized jQuery </w:t>
-      </w:r>
-      <w:proofErr w:type="spellStart"/>
-      <w:r>
-        <w:rPr>
-          <w:b/>
-          <w:bCs/>
-        </w:rPr>
-        <w:t>ui</w:t>
-      </w:r>
-      <w:proofErr w:type="spellEnd"/>
-      <w:r>
-        <w:rPr>
-          <w:b/>
-          <w:bCs/>
-        </w:rPr>
-        <w:t xml:space="preserve"> theme</w:t>
-      </w:r>
-    </w:p>
-    <w:p>
-      <w:r>
-        <w:t xml:space="preserve">I downloaded the basic </w:t>
-      </w:r>
-      <w:proofErr w:type="spellStart"/>
-      <w:r>
-        <w:t>css</w:t>
-      </w:r>
-      <w:proofErr w:type="spellEnd"/>
-      <w:r>
-        <w:t xml:space="preserve"> theme: </w:t>
+        <w:t>x button work, with my customized jQuery ui theme</w:t>
+      </w:r>
+    </w:p>
+    <w:p>
+      <w:r>
+        <w:t xml:space="preserve">I downloaded the basic css theme: </w:t>
       </w:r>
       <w:hyperlink r:id="rId6" w:history="1">
         <w:r>
@@ -117,15 +93,7 @@
     </w:p>
     <w:p>
       <w:r>
-        <w:t xml:space="preserve">Then placed in my </w:t>
-      </w:r>
-      <w:proofErr w:type="spellStart"/>
-      <w:r>
-        <w:t>css</w:t>
-      </w:r>
-      <w:proofErr w:type="spellEnd"/>
-      <w:r>
-        <w:t xml:space="preserve"> folder</w:t>
+        <w:t>Then placed in my css folder</w:t>
       </w:r>
     </w:p>
     <w:p>
@@ -177,15 +145,7 @@
     </w:p>
     <w:p>
       <w:r>
-        <w:t xml:space="preserve">Then realized unfortunately I don’t have the images for the icons, so I downloaded a random </w:t>
-      </w:r>
-      <w:proofErr w:type="spellStart"/>
-      <w:r>
-        <w:t>themeroller</w:t>
-      </w:r>
-      <w:proofErr w:type="spellEnd"/>
-      <w:r>
-        <w:t xml:space="preserve"> just to copy-paste the images into my assets folder:</w:t>
+        <w:t>Then realized unfortunately I don’t have the images for the icons, so I downloaded a random themeroller just to copy-paste the images into my assets folder:</w:t>
       </w:r>
     </w:p>
     <w:p>
@@ -233,15 +193,7 @@
     <w:p>
       <w:r>
         <w:lastRenderedPageBreak/>
-        <w:t>Then in my jquery-ui.css, I had to find where the images were (</w:t>
-      </w:r>
-      <w:proofErr w:type="spellStart"/>
-      <w:r>
-        <w:t>ctrl+f</w:t>
-      </w:r>
-      <w:proofErr w:type="spellEnd"/>
-      <w:r>
-        <w:t xml:space="preserve"> </w:t>
+        <w:t xml:space="preserve">Then in my jquery-ui.css, I had to find where the images were (ctrl+f </w:t>
       </w:r>
       <w:r>
         <w:sym w:font="Wingdings" w:char="F0E0"/>
@@ -322,15 +274,7 @@
     <w:p/>
     <w:p>
       <w:r>
-        <w:t xml:space="preserve">Example of </w:t>
-      </w:r>
-      <w:proofErr w:type="spellStart"/>
-      <w:r>
-        <w:t>jquery</w:t>
-      </w:r>
-      <w:proofErr w:type="spellEnd"/>
-      <w:r>
-        <w:t xml:space="preserve"> and p5.js</w:t>
+        <w:t>Example of jquery and p5.js</w:t>
       </w:r>
     </w:p>
     <w:p>
@@ -376,16 +320,8 @@
           <w:lang w:val="fr-CA"/>
         </w:rPr>
         <w:lastRenderedPageBreak/>
-        <w:t xml:space="preserve">UI </w:t>
-      </w:r>
-      <w:proofErr w:type="spellStart"/>
-      <w:r>
-        <w:rPr>
-          <w:lang w:val="fr-CA"/>
-        </w:rPr>
-        <w:t>effects</w:t>
-      </w:r>
-      <w:proofErr w:type="spellEnd"/>
+        <w:t>UI effects</w:t>
+      </w:r>
     </w:p>
     <w:p>
       <w:pPr>
@@ -572,6 +508,200 @@
         </w:drawing>
       </w:r>
     </w:p>
+    <w:p/>
+    <w:p>
+      <w:r>
+        <w:t>How to customize a specific dialog box</w:t>
+      </w:r>
+    </w:p>
+    <w:p>
+      <w:hyperlink r:id="rId19" w:history="1">
+        <w:r>
+          <w:rPr>
+            <w:rStyle w:val="Hyperlink"/>
+          </w:rPr>
+          <w:t>https://stackoverflow.com/questions/17386839/custom-style-to-jquery-ui-dialogs</w:t>
+        </w:r>
+      </w:hyperlink>
+    </w:p>
+    <w:p>
+      <w:r>
+        <w:rPr>
+          <w:noProof/>
+        </w:rPr>
+        <w:drawing>
+          <wp:inline distT="0" distB="0" distL="0" distR="0" wp14:anchorId="3F44BFF5" wp14:editId="4B84EF92">
+            <wp:extent cx="4229100" cy="771525"/>
+            <wp:effectExtent l="0" t="0" r="0" b="9525"/>
+            <wp:docPr id="7" name="Picture 7"/>
+            <wp:cNvGraphicFramePr>
+              <a:graphicFrameLocks xmlns:a="http://schemas.openxmlformats.org/drawingml/2006/main" noChangeAspect="1"/>
+            </wp:cNvGraphicFramePr>
+            <a:graphic xmlns:a="http://schemas.openxmlformats.org/drawingml/2006/main">
+              <a:graphicData uri="http://schemas.openxmlformats.org/drawingml/2006/picture">
+                <pic:pic xmlns:pic="http://schemas.openxmlformats.org/drawingml/2006/picture">
+                  <pic:nvPicPr>
+                    <pic:cNvPr id="1" name=""/>
+                    <pic:cNvPicPr/>
+                  </pic:nvPicPr>
+                  <pic:blipFill>
+                    <a:blip r:embed="rId20"/>
+                    <a:stretch>
+                      <a:fillRect/>
+                    </a:stretch>
+                  </pic:blipFill>
+                  <pic:spPr>
+                    <a:xfrm>
+                      <a:off x="0" y="0"/>
+                      <a:ext cx="4229100" cy="771525"/>
+                    </a:xfrm>
+                    <a:prstGeom prst="rect">
+                      <a:avLst/>
+                    </a:prstGeom>
+                  </pic:spPr>
+                </pic:pic>
+              </a:graphicData>
+            </a:graphic>
+          </wp:inline>
+        </w:drawing>
+      </w:r>
+    </w:p>
+    <w:p/>
+    <w:p>
+      <w:r>
+        <w:rPr>
+          <w:noProof/>
+        </w:rPr>
+        <w:lastRenderedPageBreak/>
+        <w:drawing>
+          <wp:inline distT="0" distB="0" distL="0" distR="0" wp14:anchorId="511A9348" wp14:editId="039103F5">
+            <wp:extent cx="5534025" cy="3305175"/>
+            <wp:effectExtent l="0" t="0" r="9525" b="9525"/>
+            <wp:docPr id="8" name="Picture 8"/>
+            <wp:cNvGraphicFramePr>
+              <a:graphicFrameLocks xmlns:a="http://schemas.openxmlformats.org/drawingml/2006/main" noChangeAspect="1"/>
+            </wp:cNvGraphicFramePr>
+            <a:graphic xmlns:a="http://schemas.openxmlformats.org/drawingml/2006/main">
+              <a:graphicData uri="http://schemas.openxmlformats.org/drawingml/2006/picture">
+                <pic:pic xmlns:pic="http://schemas.openxmlformats.org/drawingml/2006/picture">
+                  <pic:nvPicPr>
+                    <pic:cNvPr id="1" name=""/>
+                    <pic:cNvPicPr/>
+                  </pic:nvPicPr>
+                  <pic:blipFill>
+                    <a:blip r:embed="rId21"/>
+                    <a:stretch>
+                      <a:fillRect/>
+                    </a:stretch>
+                  </pic:blipFill>
+                  <pic:spPr>
+                    <a:xfrm>
+                      <a:off x="0" y="0"/>
+                      <a:ext cx="5534025" cy="3305175"/>
+                    </a:xfrm>
+                    <a:prstGeom prst="rect">
+                      <a:avLst/>
+                    </a:prstGeom>
+                  </pic:spPr>
+                </pic:pic>
+              </a:graphicData>
+            </a:graphic>
+          </wp:inline>
+        </w:drawing>
+      </w:r>
+    </w:p>
+    <w:p>
+      <w:r>
+        <w:t>My code:</w:t>
+      </w:r>
+    </w:p>
+    <w:p>
+      <w:r>
+        <w:rPr>
+          <w:noProof/>
+        </w:rPr>
+        <w:drawing>
+          <wp:inline distT="0" distB="0" distL="0" distR="0" wp14:anchorId="6829361F" wp14:editId="100E3D53">
+            <wp:extent cx="4276725" cy="3114675"/>
+            <wp:effectExtent l="0" t="0" r="9525" b="9525"/>
+            <wp:docPr id="9" name="Picture 9"/>
+            <wp:cNvGraphicFramePr>
+              <a:graphicFrameLocks xmlns:a="http://schemas.openxmlformats.org/drawingml/2006/main" noChangeAspect="1"/>
+            </wp:cNvGraphicFramePr>
+            <a:graphic xmlns:a="http://schemas.openxmlformats.org/drawingml/2006/main">
+              <a:graphicData uri="http://schemas.openxmlformats.org/drawingml/2006/picture">
+                <pic:pic xmlns:pic="http://schemas.openxmlformats.org/drawingml/2006/picture">
+                  <pic:nvPicPr>
+                    <pic:cNvPr id="1" name=""/>
+                    <pic:cNvPicPr/>
+                  </pic:nvPicPr>
+                  <pic:blipFill>
+                    <a:blip r:embed="rId22"/>
+                    <a:stretch>
+                      <a:fillRect/>
+                    </a:stretch>
+                  </pic:blipFill>
+                  <pic:spPr>
+                    <a:xfrm>
+                      <a:off x="0" y="0"/>
+                      <a:ext cx="4276725" cy="3114675"/>
+                    </a:xfrm>
+                    <a:prstGeom prst="rect">
+                      <a:avLst/>
+                    </a:prstGeom>
+                  </pic:spPr>
+                </pic:pic>
+              </a:graphicData>
+            </a:graphic>
+          </wp:inline>
+        </w:drawing>
+      </w:r>
+    </w:p>
+    <w:p>
+      <w:r>
+        <w:rPr>
+          <w:noProof/>
+        </w:rPr>
+        <w:lastRenderedPageBreak/>
+        <w:drawing>
+          <wp:inline distT="0" distB="0" distL="0" distR="0" wp14:anchorId="59F887CB" wp14:editId="2E7E57A1">
+            <wp:extent cx="4495800" cy="5334000"/>
+            <wp:effectExtent l="0" t="0" r="0" b="0"/>
+            <wp:docPr id="10" name="Picture 10"/>
+            <wp:cNvGraphicFramePr>
+              <a:graphicFrameLocks xmlns:a="http://schemas.openxmlformats.org/drawingml/2006/main" noChangeAspect="1"/>
+            </wp:cNvGraphicFramePr>
+            <a:graphic xmlns:a="http://schemas.openxmlformats.org/drawingml/2006/main">
+              <a:graphicData uri="http://schemas.openxmlformats.org/drawingml/2006/picture">
+                <pic:pic xmlns:pic="http://schemas.openxmlformats.org/drawingml/2006/picture">
+                  <pic:nvPicPr>
+                    <pic:cNvPr id="1" name=""/>
+                    <pic:cNvPicPr/>
+                  </pic:nvPicPr>
+                  <pic:blipFill>
+                    <a:blip r:embed="rId23"/>
+                    <a:stretch>
+                      <a:fillRect/>
+                    </a:stretch>
+                  </pic:blipFill>
+                  <pic:spPr>
+                    <a:xfrm>
+                      <a:off x="0" y="0"/>
+                      <a:ext cx="4495800" cy="5334000"/>
+                    </a:xfrm>
+                    <a:prstGeom prst="rect">
+                      <a:avLst/>
+                    </a:prstGeom>
+                  </pic:spPr>
+                </pic:pic>
+              </a:graphicData>
+            </a:graphic>
+          </wp:inline>
+        </w:drawing>
+      </w:r>
+    </w:p>
+    <w:p/>
+    <w:p/>
     <w:p>
       <w:pPr>
         <w:rPr>
@@ -592,108 +722,48 @@
       </w:r>
     </w:p>
     <w:p>
-      <w:pPr>
-        <w:rPr>
-          <w:lang w:val="fr-CA"/>
-        </w:rPr>
-      </w:pPr>
-      <w:proofErr w:type="spellStart"/>
-      <w:r>
-        <w:rPr>
-          <w:lang w:val="fr-CA"/>
-        </w:rPr>
-        <w:t>Video</w:t>
-      </w:r>
-      <w:proofErr w:type="spellEnd"/>
-      <w:r>
-        <w:rPr>
-          <w:lang w:val="fr-CA"/>
-        </w:rPr>
-        <w:t xml:space="preserve"> capture</w:t>
-      </w:r>
-    </w:p>
-    <w:p>
-      <w:pPr>
-        <w:rPr>
-          <w:lang w:val="fr-CA"/>
-        </w:rPr>
-      </w:pPr>
-      <w:hyperlink r:id="rId19" w:history="1">
+      <w:r>
+        <w:t>Video capture</w:t>
+      </w:r>
+    </w:p>
+    <w:p>
+      <w:hyperlink r:id="rId24" w:history="1">
         <w:r>
           <w:rPr>
             <w:rStyle w:val="Hyperlink"/>
-            <w:lang w:val="fr-CA"/>
           </w:rPr>
           <w:t>https://p5js.org/examples/dom-video-capture.html</w:t>
         </w:r>
       </w:hyperlink>
     </w:p>
-    <w:p>
-      <w:pPr>
-        <w:rPr>
-          <w:lang w:val="fr-CA"/>
-        </w:rPr>
-      </w:pPr>
-    </w:p>
-    <w:p>
-      <w:pPr>
-        <w:rPr>
-          <w:lang w:val="fr-CA"/>
-        </w:rPr>
-      </w:pPr>
-      <w:r>
-        <w:rPr>
-          <w:lang w:val="fr-CA"/>
-        </w:rPr>
+    <w:p/>
+    <w:p>
+      <w:r>
         <w:t>Instance</w:t>
       </w:r>
     </w:p>
     <w:p>
-      <w:pPr>
-        <w:rPr>
-          <w:lang w:val="fr-CA"/>
-        </w:rPr>
-      </w:pPr>
-      <w:hyperlink r:id="rId20" w:anchor="/p5/p5" w:history="1">
+      <w:hyperlink r:id="rId25" w:anchor="/p5/p5" w:history="1">
         <w:r>
           <w:rPr>
             <w:rStyle w:val="Hyperlink"/>
-            <w:lang w:val="fr-CA"/>
           </w:rPr>
           <w:t>https://p5js.org/reference/#/p5/p5</w:t>
         </w:r>
       </w:hyperlink>
     </w:p>
     <w:p>
-      <w:pPr>
-        <w:rPr>
-          <w:lang w:val="fr-CA"/>
-        </w:rPr>
-      </w:pPr>
-      <w:hyperlink r:id="rId21" w:history="1">
+      <w:hyperlink r:id="rId26" w:history="1">
         <w:r>
           <w:rPr>
             <w:rStyle w:val="Hyperlink"/>
-            <w:lang w:val="fr-CA"/>
           </w:rPr>
           <w:t>https://p5js.org/examples/instance-mode-instantiation.html</w:t>
         </w:r>
       </w:hyperlink>
     </w:p>
-    <w:p>
-      <w:pPr>
-        <w:rPr>
-          <w:lang w:val="fr-CA"/>
-        </w:rPr>
-      </w:pPr>
-    </w:p>
-    <w:p>
-      <w:pPr>
-        <w:rPr>
-          <w:lang w:val="fr-CA"/>
-        </w:rPr>
-      </w:pPr>
-    </w:p>
+    <w:p/>
+    <w:p/>
     <w:sectPr>
       <w:pgSz w:w="12240" w:h="15840"/>
       <w:pgMar w:top="1440" w:right="1440" w:bottom="1440" w:left="1440" w:header="708" w:footer="708" w:gutter="0"/>

</xml_diff>

<commit_message>
P2: displayed the title "fogdog"; created Letter.js; changed initial color of drop
</commit_message>
<xml_diff>
--- a/projects/project2/P2 references.docx
+++ b/projects/project2/P2 references.docx
@@ -701,6 +701,64 @@
       </w:r>
     </w:p>
     <w:p/>
+    <w:p>
+      <w:r>
+        <w:t>Make canvas fade away using jQuery UI effects:</w:t>
+      </w:r>
+    </w:p>
+    <w:p>
+      <w:hyperlink r:id="rId24" w:history="1">
+        <w:r>
+          <w:rPr>
+            <w:rStyle w:val="Hyperlink"/>
+          </w:rPr>
+          <w:t>https://api.jqueryui.com/toggle/</w:t>
+        </w:r>
+      </w:hyperlink>
+    </w:p>
+    <w:p>
+      <w:r>
+        <w:rPr>
+          <w:noProof/>
+        </w:rPr>
+        <w:drawing>
+          <wp:inline distT="0" distB="0" distL="0" distR="0" wp14:anchorId="4FBFCAFF" wp14:editId="5CC23CB4">
+            <wp:extent cx="5943600" cy="981710"/>
+            <wp:effectExtent l="0" t="0" r="0" b="8890"/>
+            <wp:docPr id="11" name="Picture 11"/>
+            <wp:cNvGraphicFramePr>
+              <a:graphicFrameLocks xmlns:a="http://schemas.openxmlformats.org/drawingml/2006/main" noChangeAspect="1"/>
+            </wp:cNvGraphicFramePr>
+            <a:graphic xmlns:a="http://schemas.openxmlformats.org/drawingml/2006/main">
+              <a:graphicData uri="http://schemas.openxmlformats.org/drawingml/2006/picture">
+                <pic:pic xmlns:pic="http://schemas.openxmlformats.org/drawingml/2006/picture">
+                  <pic:nvPicPr>
+                    <pic:cNvPr id="1" name=""/>
+                    <pic:cNvPicPr/>
+                  </pic:nvPicPr>
+                  <pic:blipFill>
+                    <a:blip r:embed="rId25"/>
+                    <a:stretch>
+                      <a:fillRect/>
+                    </a:stretch>
+                  </pic:blipFill>
+                  <pic:spPr>
+                    <a:xfrm>
+                      <a:off x="0" y="0"/>
+                      <a:ext cx="5943600" cy="981710"/>
+                    </a:xfrm>
+                    <a:prstGeom prst="rect">
+                      <a:avLst/>
+                    </a:prstGeom>
+                  </pic:spPr>
+                </pic:pic>
+              </a:graphicData>
+            </a:graphic>
+          </wp:inline>
+        </w:drawing>
+      </w:r>
+    </w:p>
+    <w:p/>
     <w:p/>
     <w:p>
       <w:pPr>
@@ -718,6 +776,7 @@
           <w:sz w:val="56"/>
           <w:szCs w:val="56"/>
         </w:rPr>
+        <w:lastRenderedPageBreak/>
         <w:t>p5.js</w:t>
       </w:r>
     </w:p>
@@ -727,7 +786,7 @@
       </w:r>
     </w:p>
     <w:p>
-      <w:hyperlink r:id="rId24" w:history="1">
+      <w:hyperlink r:id="rId26" w:history="1">
         <w:r>
           <w:rPr>
             <w:rStyle w:val="Hyperlink"/>
@@ -743,7 +802,7 @@
       </w:r>
     </w:p>
     <w:p>
-      <w:hyperlink r:id="rId25" w:anchor="/p5/p5" w:history="1">
+      <w:hyperlink r:id="rId27" w:anchor="/p5/p5" w:history="1">
         <w:r>
           <w:rPr>
             <w:rStyle w:val="Hyperlink"/>
@@ -753,7 +812,7 @@
       </w:hyperlink>
     </w:p>
     <w:p>
-      <w:hyperlink r:id="rId26" w:history="1">
+      <w:hyperlink r:id="rId28" w:history="1">
         <w:r>
           <w:rPr>
             <w:rStyle w:val="Hyperlink"/>

</xml_diff>

<commit_message>
P2: updated css styles for dialog boxes
</commit_message>
<xml_diff>
--- a/projects/project2/P2 references.docx
+++ b/projects/project2/P2 references.docx
@@ -759,6 +759,65 @@
       </w:r>
     </w:p>
     <w:p/>
+    <w:p>
+      <w:pPr>
+        <w:rPr>
+          <w:noProof/>
+        </w:rPr>
+      </w:pPr>
+      <w:r>
+        <w:t>Remove border of ui-dialog:</w:t>
+      </w:r>
+      <w:r>
+        <w:rPr>
+          <w:noProof/>
+        </w:rPr>
+        <w:t xml:space="preserve"> </w:t>
+      </w:r>
+    </w:p>
+    <w:p>
+      <w:r>
+        <w:rPr>
+          <w:noProof/>
+        </w:rPr>
+        <w:lastRenderedPageBreak/>
+        <w:drawing>
+          <wp:inline distT="0" distB="0" distL="0" distR="0" wp14:anchorId="53779A29" wp14:editId="2E620604">
+            <wp:extent cx="3267075" cy="5657850"/>
+            <wp:effectExtent l="0" t="0" r="9525" b="0"/>
+            <wp:docPr id="12" name="Picture 12"/>
+            <wp:cNvGraphicFramePr>
+              <a:graphicFrameLocks xmlns:a="http://schemas.openxmlformats.org/drawingml/2006/main" noChangeAspect="1"/>
+            </wp:cNvGraphicFramePr>
+            <a:graphic xmlns:a="http://schemas.openxmlformats.org/drawingml/2006/main">
+              <a:graphicData uri="http://schemas.openxmlformats.org/drawingml/2006/picture">
+                <pic:pic xmlns:pic="http://schemas.openxmlformats.org/drawingml/2006/picture">
+                  <pic:nvPicPr>
+                    <pic:cNvPr id="1" name=""/>
+                    <pic:cNvPicPr/>
+                  </pic:nvPicPr>
+                  <pic:blipFill>
+                    <a:blip r:embed="rId26"/>
+                    <a:stretch>
+                      <a:fillRect/>
+                    </a:stretch>
+                  </pic:blipFill>
+                  <pic:spPr>
+                    <a:xfrm>
+                      <a:off x="0" y="0"/>
+                      <a:ext cx="3267075" cy="5657850"/>
+                    </a:xfrm>
+                    <a:prstGeom prst="rect">
+                      <a:avLst/>
+                    </a:prstGeom>
+                  </pic:spPr>
+                </pic:pic>
+              </a:graphicData>
+            </a:graphic>
+          </wp:inline>
+        </w:drawing>
+      </w:r>
+    </w:p>
     <w:p/>
     <w:p>
       <w:pPr>
@@ -776,7 +835,6 @@
           <w:sz w:val="56"/>
           <w:szCs w:val="56"/>
         </w:rPr>
-        <w:lastRenderedPageBreak/>
         <w:t>p5.js</w:t>
       </w:r>
     </w:p>
@@ -786,7 +844,7 @@
       </w:r>
     </w:p>
     <w:p>
-      <w:hyperlink r:id="rId26" w:history="1">
+      <w:hyperlink r:id="rId27" w:history="1">
         <w:r>
           <w:rPr>
             <w:rStyle w:val="Hyperlink"/>
@@ -802,7 +860,7 @@
       </w:r>
     </w:p>
     <w:p>
-      <w:hyperlink r:id="rId27" w:anchor="/p5/p5" w:history="1">
+      <w:hyperlink r:id="rId28" w:anchor="/p5/p5" w:history="1">
         <w:r>
           <w:rPr>
             <w:rStyle w:val="Hyperlink"/>
@@ -812,7 +870,7 @@
       </w:hyperlink>
     </w:p>
     <w:p>
-      <w:hyperlink r:id="rId28" w:history="1">
+      <w:hyperlink r:id="rId29" w:history="1">
         <w:r>
           <w:rPr>
             <w:rStyle w:val="Hyperlink"/>

</xml_diff>

<commit_message>
P2: added go-to-work-background images to state
</commit_message>
<xml_diff>
--- a/projects/project2/P2 references.docx
+++ b/projects/project2/P2 references.docx
@@ -72,12 +72,36 @@
           <w:b/>
           <w:bCs/>
         </w:rPr>
-        <w:t>x button work, with my customized jQuery ui theme</w:t>
-      </w:r>
-    </w:p>
-    <w:p>
-      <w:r>
-        <w:t xml:space="preserve">I downloaded the basic css theme: </w:t>
+        <w:t xml:space="preserve">x button work, with my customized jQuery </w:t>
+      </w:r>
+      <w:proofErr w:type="spellStart"/>
+      <w:r>
+        <w:rPr>
+          <w:b/>
+          <w:bCs/>
+        </w:rPr>
+        <w:t>ui</w:t>
+      </w:r>
+      <w:proofErr w:type="spellEnd"/>
+      <w:r>
+        <w:rPr>
+          <w:b/>
+          <w:bCs/>
+        </w:rPr>
+        <w:t xml:space="preserve"> theme</w:t>
+      </w:r>
+    </w:p>
+    <w:p>
+      <w:r>
+        <w:t xml:space="preserve">I downloaded the basic </w:t>
+      </w:r>
+      <w:proofErr w:type="spellStart"/>
+      <w:r>
+        <w:t>css</w:t>
+      </w:r>
+      <w:proofErr w:type="spellEnd"/>
+      <w:r>
+        <w:t xml:space="preserve"> theme: </w:t>
       </w:r>
       <w:hyperlink r:id="rId6" w:history="1">
         <w:r>
@@ -93,7 +117,15 @@
     </w:p>
     <w:p>
       <w:r>
-        <w:t>Then placed in my css folder</w:t>
+        <w:t xml:space="preserve">Then placed in my </w:t>
+      </w:r>
+      <w:proofErr w:type="spellStart"/>
+      <w:r>
+        <w:t>css</w:t>
+      </w:r>
+      <w:proofErr w:type="spellEnd"/>
+      <w:r>
+        <w:t xml:space="preserve"> folder</w:t>
       </w:r>
     </w:p>
     <w:p>
@@ -145,7 +177,15 @@
     </w:p>
     <w:p>
       <w:r>
-        <w:t>Then realized unfortunately I don’t have the images for the icons, so I downloaded a random themeroller just to copy-paste the images into my assets folder:</w:t>
+        <w:t xml:space="preserve">Then realized unfortunately I don’t have the images for the icons, so I downloaded a random </w:t>
+      </w:r>
+      <w:proofErr w:type="spellStart"/>
+      <w:r>
+        <w:t>themeroller</w:t>
+      </w:r>
+      <w:proofErr w:type="spellEnd"/>
+      <w:r>
+        <w:t xml:space="preserve"> just to copy-paste the images into my assets folder:</w:t>
       </w:r>
     </w:p>
     <w:p>
@@ -193,7 +233,15 @@
     <w:p>
       <w:r>
         <w:lastRenderedPageBreak/>
-        <w:t xml:space="preserve">Then in my jquery-ui.css, I had to find where the images were (ctrl+f </w:t>
+        <w:t>Then in my jquery-ui.css, I had to find where the images were (</w:t>
+      </w:r>
+      <w:proofErr w:type="spellStart"/>
+      <w:r>
+        <w:t>ctrl+f</w:t>
+      </w:r>
+      <w:proofErr w:type="spellEnd"/>
+      <w:r>
+        <w:t xml:space="preserve"> </w:t>
       </w:r>
       <w:r>
         <w:sym w:font="Wingdings" w:char="F0E0"/>
@@ -274,7 +322,15 @@
     <w:p/>
     <w:p>
       <w:r>
-        <w:t>Example of jquery and p5.js</w:t>
+        <w:t xml:space="preserve">Example of </w:t>
+      </w:r>
+      <w:proofErr w:type="spellStart"/>
+      <w:r>
+        <w:t>jquery</w:t>
+      </w:r>
+      <w:proofErr w:type="spellEnd"/>
+      <w:r>
+        <w:t xml:space="preserve"> and p5.js</w:t>
       </w:r>
     </w:p>
     <w:p>
@@ -320,8 +376,16 @@
           <w:lang w:val="fr-CA"/>
         </w:rPr>
         <w:lastRenderedPageBreak/>
-        <w:t>UI effects</w:t>
-      </w:r>
+        <w:t xml:space="preserve">UI </w:t>
+      </w:r>
+      <w:proofErr w:type="spellStart"/>
+      <w:r>
+        <w:rPr>
+          <w:lang w:val="fr-CA"/>
+        </w:rPr>
+        <w:t>effects</w:t>
+      </w:r>
+      <w:proofErr w:type="spellEnd"/>
     </w:p>
     <w:p>
       <w:pPr>
@@ -766,7 +830,15 @@
         </w:rPr>
       </w:pPr>
       <w:r>
-        <w:t>Remove border of ui-dialog:</w:t>
+        <w:t xml:space="preserve">Remove border of </w:t>
+      </w:r>
+      <w:proofErr w:type="spellStart"/>
+      <w:r>
+        <w:t>ui</w:t>
+      </w:r>
+      <w:proofErr w:type="spellEnd"/>
+      <w:r>
+        <w:t>-dialog:</w:t>
       </w:r>
       <w:r>
         <w:rPr>
@@ -870,6 +942,11 @@
       </w:hyperlink>
     </w:p>
     <w:p>
+      <w:pPr>
+        <w:rPr>
+          <w:rStyle w:val="Hyperlink"/>
+        </w:rPr>
+      </w:pPr>
       <w:hyperlink r:id="rId29" w:history="1">
         <w:r>
           <w:rPr>
@@ -879,6 +956,105 @@
         </w:r>
       </w:hyperlink>
     </w:p>
+    <w:p>
+      <w:pPr>
+        <w:rPr>
+          <w:b/>
+          <w:bCs/>
+          <w:sz w:val="56"/>
+          <w:szCs w:val="56"/>
+        </w:rPr>
+      </w:pPr>
+      <w:r>
+        <w:rPr>
+          <w:b/>
+          <w:bCs/>
+          <w:sz w:val="56"/>
+          <w:szCs w:val="56"/>
+        </w:rPr>
+        <w:lastRenderedPageBreak/>
+        <w:t>JavaScript</w:t>
+      </w:r>
+    </w:p>
+    <w:p>
+      <w:r>
+        <w:t>Sound: play audio:</w:t>
+      </w:r>
+    </w:p>
+    <w:p>
+      <w:hyperlink r:id="rId30" w:history="1">
+        <w:r>
+          <w:rPr>
+            <w:rStyle w:val="Hyperlink"/>
+          </w:rPr>
+          <w:t>https://developer.mozilla.org/en-US/docs/Web/API/HTMLAudioElement</w:t>
+        </w:r>
+      </w:hyperlink>
+    </w:p>
+    <w:p>
+      <w:r>
+        <w:rPr>
+          <w:noProof/>
+        </w:rPr>
+        <w:drawing>
+          <wp:inline distT="0" distB="0" distL="0" distR="0" wp14:anchorId="4FE51C5E" wp14:editId="132FB264">
+            <wp:extent cx="6191250" cy="3219796"/>
+            <wp:effectExtent l="0" t="0" r="0" b="0"/>
+            <wp:docPr id="13" name="Picture 13"/>
+            <wp:cNvGraphicFramePr>
+              <a:graphicFrameLocks xmlns:a="http://schemas.openxmlformats.org/drawingml/2006/main" noChangeAspect="1"/>
+            </wp:cNvGraphicFramePr>
+            <a:graphic xmlns:a="http://schemas.openxmlformats.org/drawingml/2006/main">
+              <a:graphicData uri="http://schemas.openxmlformats.org/drawingml/2006/picture">
+                <pic:pic xmlns:pic="http://schemas.openxmlformats.org/drawingml/2006/picture">
+                  <pic:nvPicPr>
+                    <pic:cNvPr id="1" name=""/>
+                    <pic:cNvPicPr/>
+                  </pic:nvPicPr>
+                  <pic:blipFill rotWithShape="1">
+                    <a:blip r:embed="rId31"/>
+                    <a:srcRect r="23558"/>
+                    <a:stretch/>
+                  </pic:blipFill>
+                  <pic:spPr bwMode="auto">
+                    <a:xfrm>
+                      <a:off x="0" y="0"/>
+                      <a:ext cx="6196906" cy="3222737"/>
+                    </a:xfrm>
+                    <a:prstGeom prst="rect">
+                      <a:avLst/>
+                    </a:prstGeom>
+                    <a:ln>
+                      <a:noFill/>
+                    </a:ln>
+                    <a:extLst>
+                      <a:ext uri="{53640926-AAD7-44D8-BBD7-CCE9431645EC}">
+                        <a14:shadowObscured xmlns:a14="http://schemas.microsoft.com/office/drawing/2010/main"/>
+                      </a:ext>
+                    </a:extLst>
+                  </pic:spPr>
+                </pic:pic>
+              </a:graphicData>
+            </a:graphic>
+          </wp:inline>
+        </w:drawing>
+      </w:r>
+    </w:p>
+    <w:p>
+      <w:pPr>
+        <w:rPr>
+          <w:rStyle w:val="Hyperlink"/>
+        </w:rPr>
+      </w:pPr>
+    </w:p>
+    <w:p>
+      <w:pPr>
+        <w:rPr>
+          <w:rStyle w:val="Hyperlink"/>
+        </w:rPr>
+      </w:pPr>
+    </w:p>
+    <w:p/>
     <w:p/>
     <w:p/>
     <w:sectPr>

</xml_diff>

<commit_message>
P2: p5.sound was causing too much trouble (especially with codes involving random), so replaced with JS Audio for peepYell
</commit_message>
<xml_diff>
--- a/projects/project2/P2 references.docx
+++ b/projects/project2/P2 references.docx
@@ -959,6 +959,13 @@
     <w:p>
       <w:pPr>
         <w:rPr>
+          <w:rStyle w:val="Hyperlink"/>
+        </w:rPr>
+      </w:pPr>
+    </w:p>
+    <w:p>
+      <w:pPr>
+        <w:rPr>
           <w:b/>
           <w:bCs/>
           <w:sz w:val="56"/>
@@ -972,7 +979,101 @@
           <w:sz w:val="56"/>
           <w:szCs w:val="56"/>
         </w:rPr>
-        <w:lastRenderedPageBreak/>
+        <w:t>p</w:t>
+      </w:r>
+      <w:proofErr w:type="gramStart"/>
+      <w:r>
+        <w:rPr>
+          <w:b/>
+          <w:bCs/>
+          <w:sz w:val="56"/>
+          <w:szCs w:val="56"/>
+        </w:rPr>
+        <w:t>5.</w:t>
+      </w:r>
+      <w:r>
+        <w:rPr>
+          <w:b/>
+          <w:bCs/>
+          <w:sz w:val="56"/>
+          <w:szCs w:val="56"/>
+        </w:rPr>
+        <w:t>sound</w:t>
+      </w:r>
+      <w:proofErr w:type="gramEnd"/>
+    </w:p>
+    <w:p>
+      <w:r>
+        <w:t>Looping sound</w:t>
+      </w:r>
+    </w:p>
+    <w:p>
+      <w:pPr>
+        <w:rPr>
+          <w:rStyle w:val="Hyperlink"/>
+        </w:rPr>
+      </w:pPr>
+      <w:hyperlink r:id="rId30" w:history="1">
+        <w:r>
+          <w:rPr>
+            <w:rStyle w:val="Hyperlink"/>
+          </w:rPr>
+          <w:t>https://p5js.org/reference/#/p5.MediaElement/loop</w:t>
+        </w:r>
+      </w:hyperlink>
+    </w:p>
+    <w:p/>
+    <w:p>
+      <w:r>
+        <w:t>Looping sound</w:t>
+      </w:r>
+      <w:r>
+        <w:t xml:space="preserve"> in instance mode</w:t>
+      </w:r>
+    </w:p>
+    <w:p>
+      <w:pPr>
+        <w:rPr>
+          <w:rStyle w:val="Hyperlink"/>
+        </w:rPr>
+      </w:pPr>
+      <w:r>
+        <w:rPr>
+          <w:rStyle w:val="Hyperlink"/>
+        </w:rPr>
+        <w:t>https://discourse.processing.org/t/how-to-use-sound-in-p5-js-instance-mode/25999</w:t>
+      </w:r>
+    </w:p>
+    <w:p>
+      <w:pPr>
+        <w:rPr>
+          <w:rStyle w:val="Hyperlink"/>
+        </w:rPr>
+      </w:pPr>
+    </w:p>
+    <w:p>
+      <w:pPr>
+        <w:rPr>
+          <w:rStyle w:val="Hyperlink"/>
+        </w:rPr>
+      </w:pPr>
+    </w:p>
+    <w:p>
+      <w:pPr>
+        <w:rPr>
+          <w:b/>
+          <w:bCs/>
+          <w:sz w:val="56"/>
+          <w:szCs w:val="56"/>
+        </w:rPr>
+      </w:pPr>
+      <w:r>
+        <w:rPr>
+          <w:b/>
+          <w:bCs/>
+          <w:sz w:val="56"/>
+          <w:szCs w:val="56"/>
+        </w:rPr>
         <w:t>JavaScript</w:t>
       </w:r>
     </w:p>
@@ -982,7 +1083,7 @@
       </w:r>
     </w:p>
     <w:p>
-      <w:hyperlink r:id="rId30" w:history="1">
+      <w:hyperlink r:id="rId31" w:history="1">
         <w:r>
           <w:rPr>
             <w:rStyle w:val="Hyperlink"/>
@@ -1012,7 +1113,7 @@
                     <pic:cNvPicPr/>
                   </pic:nvPicPr>
                   <pic:blipFill rotWithShape="1">
-                    <a:blip r:embed="rId31"/>
+                    <a:blip r:embed="rId32"/>
                     <a:srcRect r="23558"/>
                     <a:stretch/>
                   </pic:blipFill>

</xml_diff>

<commit_message>
P1 + P2: removed all photoshop files
</commit_message>
<xml_diff>
--- a/projects/project2/P2 references.docx
+++ b/projects/project2/P2 references.docx
@@ -7,7 +7,6 @@
         <w:t>P2 references</w:t>
       </w:r>
     </w:p>
-    <w:p/>
     <w:p>
       <w:pPr>
         <w:rPr>
@@ -24,70 +23,249 @@
           <w:sz w:val="56"/>
           <w:szCs w:val="56"/>
         </w:rPr>
-        <w:t>jQuery</w:t>
-      </w:r>
-    </w:p>
-    <w:p>
-      <w:r>
-        <w:t>Dialog box position</w:t>
-      </w:r>
-    </w:p>
-    <w:p>
+        <w:t>ml5.js</w:t>
+      </w:r>
+    </w:p>
+    <w:p>
+      <w:proofErr w:type="spellStart"/>
+      <w:r>
+        <w:t>FaceApi</w:t>
+      </w:r>
+      <w:proofErr w:type="spellEnd"/>
+      <w:r>
+        <w:t xml:space="preserve">: </w:t>
+      </w:r>
       <w:hyperlink r:id="rId4" w:history="1">
         <w:r>
           <w:rPr>
             <w:rStyle w:val="Hyperlink"/>
           </w:rPr>
-          <w:t>https://api.jqueryui.com/position/</w:t>
-        </w:r>
-      </w:hyperlink>
-    </w:p>
-    <w:p>
+          <w:t>https://learn.ml5js.org/#/reference/face-api</w:t>
+        </w:r>
+      </w:hyperlink>
+    </w:p>
+    <w:p>
+      <w:proofErr w:type="spellStart"/>
+      <w:r>
+        <w:t>PoseNet</w:t>
+      </w:r>
+      <w:proofErr w:type="spellEnd"/>
+      <w:r>
+        <w:t xml:space="preserve">: </w:t>
+      </w:r>
       <w:hyperlink r:id="rId5" w:history="1">
         <w:r>
           <w:rPr>
             <w:rStyle w:val="Hyperlink"/>
           </w:rPr>
-          <w:t>https://jqueryui.com/dialog/</w:t>
-        </w:r>
-      </w:hyperlink>
-    </w:p>
+          <w:t>https://learn.ml5js.org/#/reference/posenet</w:t>
+        </w:r>
+      </w:hyperlink>
+    </w:p>
+    <w:p/>
     <w:p/>
     <w:p>
       <w:pPr>
         <w:rPr>
           <w:b/>
           <w:bCs/>
+          <w:sz w:val="56"/>
+          <w:szCs w:val="56"/>
         </w:rPr>
       </w:pPr>
       <w:r>
         <w:rPr>
           <w:b/>
           <w:bCs/>
-        </w:rPr>
-        <w:t xml:space="preserve">What I did to make jQuery </w:t>
-      </w:r>
-      <w:r>
+          <w:sz w:val="56"/>
+          <w:szCs w:val="56"/>
+        </w:rPr>
+        <w:t>jQuery</w:t>
+      </w:r>
+    </w:p>
+    <w:p>
+      <w:pPr>
+        <w:rPr>
+          <w:lang w:val="fr-CA"/>
+        </w:rPr>
+      </w:pPr>
+      <w:proofErr w:type="spellStart"/>
+      <w:r>
+        <w:rPr>
+          <w:lang w:val="fr-CA"/>
+        </w:rPr>
+        <w:t>Examples</w:t>
+      </w:r>
+      <w:proofErr w:type="spellEnd"/>
+      <w:r>
+        <w:rPr>
+          <w:lang w:val="fr-CA"/>
+        </w:rPr>
+        <w:t xml:space="preserve"> </w:t>
+      </w:r>
+      <w:proofErr w:type="spellStart"/>
+      <w:r>
+        <w:rPr>
+          <w:lang w:val="fr-CA"/>
+        </w:rPr>
+        <w:t>f</w:t>
+      </w:r>
+      <w:r>
+        <w:rPr>
+          <w:lang w:val="fr-CA"/>
+        </w:rPr>
+        <w:t>rom</w:t>
+      </w:r>
+      <w:proofErr w:type="spellEnd"/>
+      <w:r>
+        <w:rPr>
+          <w:lang w:val="fr-CA"/>
+        </w:rPr>
+        <w:t xml:space="preserve"> Pippin</w:t>
+      </w:r>
+    </w:p>
+    <w:p>
+      <w:pPr>
+        <w:rPr>
+          <w:lang w:val="fr-CA"/>
+        </w:rPr>
+      </w:pPr>
+      <w:proofErr w:type="spellStart"/>
+      <w:r>
+        <w:rPr>
+          <w:lang w:val="fr-CA"/>
+        </w:rPr>
+        <w:t>Endless</w:t>
+      </w:r>
+      <w:proofErr w:type="spellEnd"/>
+      <w:r>
+        <w:rPr>
+          <w:lang w:val="fr-CA"/>
+        </w:rPr>
+        <w:t xml:space="preserve"> </w:t>
+      </w:r>
+      <w:proofErr w:type="spellStart"/>
+      <w:r>
+        <w:rPr>
+          <w:lang w:val="fr-CA"/>
+        </w:rPr>
+        <w:t>dialogs</w:t>
+      </w:r>
+      <w:proofErr w:type="spellEnd"/>
+      <w:r>
+        <w:rPr>
+          <w:lang w:val="fr-CA"/>
+        </w:rPr>
+        <w:t xml:space="preserve">: </w:t>
+      </w:r>
+      <w:hyperlink r:id="rId6" w:history="1">
+        <w:r>
+          <w:rPr>
+            <w:rStyle w:val="Hyperlink"/>
+            <w:lang w:val="fr-CA"/>
+          </w:rPr>
+          <w:t>https://github.com/pippinbarr/cart263-2021/blob/main/examples/jquery-ui/endless-dialogs/js/script.js</w:t>
+        </w:r>
+      </w:hyperlink>
+    </w:p>
+    <w:p>
+      <w:pPr>
+        <w:rPr>
+          <w:lang w:val="fr-CA"/>
+        </w:rPr>
+      </w:pPr>
+    </w:p>
+    <w:p>
+      <w:pPr>
+        <w:rPr>
+          <w:lang w:val="fr-CA"/>
+        </w:rPr>
+      </w:pPr>
+    </w:p>
+    <w:p>
+      <w:pPr>
+        <w:rPr>
+          <w:lang w:val="fr-CA"/>
+        </w:rPr>
+      </w:pPr>
+    </w:p>
+    <w:p>
+      <w:pPr>
+        <w:rPr>
+          <w:lang w:val="fr-CA"/>
+        </w:rPr>
+      </w:pPr>
+      <w:proofErr w:type="spellStart"/>
+      <w:r>
+        <w:rPr>
+          <w:lang w:val="fr-CA"/>
+        </w:rPr>
+        <w:t>Dialog</w:t>
+      </w:r>
+      <w:proofErr w:type="spellEnd"/>
+      <w:r>
+        <w:rPr>
+          <w:lang w:val="fr-CA"/>
+        </w:rPr>
+        <w:t xml:space="preserve"> box position</w:t>
+      </w:r>
+    </w:p>
+    <w:p>
+      <w:hyperlink r:id="rId7" w:history="1">
+        <w:r>
+          <w:rPr>
+            <w:rStyle w:val="Hyperlink"/>
+          </w:rPr>
+          <w:t>https://api.jqueryui.com/position/</w:t>
+        </w:r>
+      </w:hyperlink>
+    </w:p>
+    <w:p>
+      <w:hyperlink r:id="rId8" w:history="1">
+        <w:r>
+          <w:rPr>
+            <w:rStyle w:val="Hyperlink"/>
+          </w:rPr>
+          <w:t>https://jqueryui.com/dialog/</w:t>
+        </w:r>
+      </w:hyperlink>
+    </w:p>
+    <w:p/>
+    <w:p>
+      <w:pPr>
         <w:rPr>
           <w:b/>
           <w:bCs/>
         </w:rPr>
-        <w:t xml:space="preserve">x button work, with my customized jQuery </w:t>
-      </w:r>
-      <w:proofErr w:type="spellStart"/>
+      </w:pPr>
       <w:r>
         <w:rPr>
           <w:b/>
           <w:bCs/>
         </w:rPr>
-        <w:t>ui</w:t>
-      </w:r>
-      <w:proofErr w:type="spellEnd"/>
+        <w:t xml:space="preserve">What I did to make jQuery </w:t>
+      </w:r>
       <w:r>
         <w:rPr>
           <w:b/>
           <w:bCs/>
         </w:rPr>
+        <w:t xml:space="preserve">x button work, with my customized jQuery </w:t>
+      </w:r>
+      <w:proofErr w:type="spellStart"/>
+      <w:r>
+        <w:rPr>
+          <w:b/>
+          <w:bCs/>
+        </w:rPr>
+        <w:t>ui</w:t>
+      </w:r>
+      <w:proofErr w:type="spellEnd"/>
+      <w:r>
+        <w:rPr>
+          <w:b/>
+          <w:bCs/>
+        </w:rPr>
         <w:t xml:space="preserve"> theme</w:t>
       </w:r>
     </w:p>
@@ -103,7 +281,7 @@
       <w:r>
         <w:t xml:space="preserve"> theme: </w:t>
       </w:r>
-      <w:hyperlink r:id="rId6" w:history="1">
+      <w:hyperlink r:id="rId9" w:history="1">
         <w:r>
           <w:rPr>
             <w:rStyle w:val="Hyperlink"/>
@@ -154,7 +332,7 @@
                     <pic:cNvPicPr/>
                   </pic:nvPicPr>
                   <pic:blipFill>
-                    <a:blip r:embed="rId7"/>
+                    <a:blip r:embed="rId10"/>
                     <a:stretch>
                       <a:fillRect/>
                     </a:stretch>
@@ -193,6 +371,7 @@
         <w:rPr>
           <w:noProof/>
         </w:rPr>
+        <w:lastRenderedPageBreak/>
         <w:drawing>
           <wp:inline distT="0" distB="0" distL="0" distR="0" wp14:anchorId="389F2A53" wp14:editId="4D278373">
             <wp:extent cx="3409950" cy="2847975"/>
@@ -209,7 +388,7 @@
                     <pic:cNvPicPr/>
                   </pic:nvPicPr>
                   <pic:blipFill>
-                    <a:blip r:embed="rId8"/>
+                    <a:blip r:embed="rId11"/>
                     <a:stretch>
                       <a:fillRect/>
                     </a:stretch>
@@ -232,7 +411,6 @@
     </w:p>
     <w:p>
       <w:r>
-        <w:lastRenderedPageBreak/>
         <w:t>Then in my jquery-ui.css, I had to find where the images were (</w:t>
       </w:r>
       <w:proofErr w:type="spellStart"/>
@@ -271,7 +449,7 @@
                     <pic:cNvPicPr/>
                   </pic:nvPicPr>
                   <pic:blipFill>
-                    <a:blip r:embed="rId9"/>
+                    <a:blip r:embed="rId12"/>
                     <a:stretch>
                       <a:fillRect/>
                     </a:stretch>
@@ -305,11 +483,12 @@
     <w:p/>
     <w:p>
       <w:r>
+        <w:lastRenderedPageBreak/>
         <w:t>How to customize dialog box</w:t>
       </w:r>
     </w:p>
     <w:p>
-      <w:hyperlink r:id="rId10" w:history="1">
+      <w:hyperlink r:id="rId13" w:history="1">
         <w:r>
           <w:rPr>
             <w:rStyle w:val="Hyperlink"/>
@@ -334,7 +513,7 @@
       </w:r>
     </w:p>
     <w:p>
-      <w:hyperlink r:id="rId11" w:history="1">
+      <w:hyperlink r:id="rId14" w:history="1">
         <w:r>
           <w:rPr>
             <w:rStyle w:val="Hyperlink"/>
@@ -344,7 +523,7 @@
       </w:hyperlink>
     </w:p>
     <w:p>
-      <w:hyperlink r:id="rId12" w:history="1">
+      <w:hyperlink r:id="rId15" w:history="1">
         <w:r>
           <w:rPr>
             <w:rStyle w:val="Hyperlink"/>
@@ -354,7 +533,7 @@
       </w:hyperlink>
     </w:p>
     <w:p>
-      <w:hyperlink r:id="rId13" w:history="1">
+      <w:hyperlink r:id="rId16" w:history="1">
         <w:r>
           <w:rPr>
             <w:rStyle w:val="Hyperlink"/>
@@ -375,7 +554,6 @@
         <w:rPr>
           <w:lang w:val="fr-CA"/>
         </w:rPr>
-        <w:lastRenderedPageBreak/>
         <w:t xml:space="preserve">UI </w:t>
       </w:r>
       <w:proofErr w:type="spellStart"/>
@@ -393,7 +571,7 @@
           <w:lang w:val="fr-CA"/>
         </w:rPr>
       </w:pPr>
-      <w:hyperlink r:id="rId14" w:history="1">
+      <w:hyperlink r:id="rId17" w:history="1">
         <w:r>
           <w:rPr>
             <w:rStyle w:val="Hyperlink"/>
@@ -418,128 +596,6 @@
             <wp:extent cx="3976255" cy="4135985"/>
             <wp:effectExtent l="0" t="0" r="5715" b="0"/>
             <wp:docPr id="1" name="Picture 1"/>
-            <wp:cNvGraphicFramePr>
-              <a:graphicFrameLocks xmlns:a="http://schemas.openxmlformats.org/drawingml/2006/main" noChangeAspect="1"/>
-            </wp:cNvGraphicFramePr>
-            <a:graphic xmlns:a="http://schemas.openxmlformats.org/drawingml/2006/main">
-              <a:graphicData uri="http://schemas.openxmlformats.org/drawingml/2006/picture">
-                <pic:pic xmlns:pic="http://schemas.openxmlformats.org/drawingml/2006/picture">
-                  <pic:nvPicPr>
-                    <pic:cNvPr id="1" name=""/>
-                    <pic:cNvPicPr/>
-                  </pic:nvPicPr>
-                  <pic:blipFill>
-                    <a:blip r:embed="rId15"/>
-                    <a:stretch>
-                      <a:fillRect/>
-                    </a:stretch>
-                  </pic:blipFill>
-                  <pic:spPr>
-                    <a:xfrm>
-                      <a:off x="0" y="0"/>
-                      <a:ext cx="3984986" cy="4145067"/>
-                    </a:xfrm>
-                    <a:prstGeom prst="rect">
-                      <a:avLst/>
-                    </a:prstGeom>
-                  </pic:spPr>
-                </pic:pic>
-              </a:graphicData>
-            </a:graphic>
-          </wp:inline>
-        </w:drawing>
-      </w:r>
-    </w:p>
-    <w:p>
-      <w:pPr>
-        <w:rPr>
-          <w:lang w:val="fr-CA"/>
-        </w:rPr>
-      </w:pPr>
-    </w:p>
-    <w:p>
-      <w:r>
-        <w:t>Dynamically changing text in d</w:t>
-      </w:r>
-      <w:r>
-        <w:t>ialog button:</w:t>
-      </w:r>
-    </w:p>
-    <w:p>
-      <w:hyperlink r:id="rId16" w:history="1">
-        <w:r>
-          <w:rPr>
-            <w:rStyle w:val="Hyperlink"/>
-          </w:rPr>
-          <w:t>https://stackoverflow.com/questions/4591642/dynamically-changing-jquery-ui-dialog-box-button-text/53078412</w:t>
-        </w:r>
-      </w:hyperlink>
-    </w:p>
-    <w:p>
-      <w:r>
-        <w:t>(next page)</w:t>
-      </w:r>
-    </w:p>
-    <w:p>
-      <w:r>
-        <w:rPr>
-          <w:noProof/>
-        </w:rPr>
-        <w:lastRenderedPageBreak/>
-        <w:drawing>
-          <wp:inline distT="0" distB="0" distL="0" distR="0" wp14:anchorId="1CCF12A3" wp14:editId="663549D0">
-            <wp:extent cx="5130096" cy="6547449"/>
-            <wp:effectExtent l="0" t="0" r="0" b="6350"/>
-            <wp:docPr id="5" name="Picture 5"/>
-            <wp:cNvGraphicFramePr>
-              <a:graphicFrameLocks xmlns:a="http://schemas.openxmlformats.org/drawingml/2006/main" noChangeAspect="1"/>
-            </wp:cNvGraphicFramePr>
-            <a:graphic xmlns:a="http://schemas.openxmlformats.org/drawingml/2006/main">
-              <a:graphicData uri="http://schemas.openxmlformats.org/drawingml/2006/picture">
-                <pic:pic xmlns:pic="http://schemas.openxmlformats.org/drawingml/2006/picture">
-                  <pic:nvPicPr>
-                    <pic:cNvPr id="1" name=""/>
-                    <pic:cNvPicPr/>
-                  </pic:nvPicPr>
-                  <pic:blipFill>
-                    <a:blip r:embed="rId17"/>
-                    <a:stretch>
-                      <a:fillRect/>
-                    </a:stretch>
-                  </pic:blipFill>
-                  <pic:spPr>
-                    <a:xfrm>
-                      <a:off x="0" y="0"/>
-                      <a:ext cx="5132557" cy="6550589"/>
-                    </a:xfrm>
-                    <a:prstGeom prst="rect">
-                      <a:avLst/>
-                    </a:prstGeom>
-                  </pic:spPr>
-                </pic:pic>
-              </a:graphicData>
-            </a:graphic>
-          </wp:inline>
-        </w:drawing>
-      </w:r>
-    </w:p>
-    <w:p/>
-    <w:p>
-      <w:r>
-        <w:t>Switch button label:</w:t>
-      </w:r>
-    </w:p>
-    <w:p>
-      <w:r>
-        <w:rPr>
-          <w:noProof/>
-        </w:rPr>
-        <w:lastRenderedPageBreak/>
-        <w:drawing>
-          <wp:inline distT="0" distB="0" distL="0" distR="0" wp14:anchorId="101978DD" wp14:editId="567478A6">
-            <wp:extent cx="5943600" cy="4137660"/>
-            <wp:effectExtent l="0" t="0" r="0" b="0"/>
-            <wp:docPr id="6" name="Picture 6"/>
             <wp:cNvGraphicFramePr>
               <a:graphicFrameLocks xmlns:a="http://schemas.openxmlformats.org/drawingml/2006/main" noChangeAspect="1"/>
             </wp:cNvGraphicFramePr>
@@ -559,7 +615,7 @@
                   <pic:spPr>
                     <a:xfrm>
                       <a:off x="0" y="0"/>
-                      <a:ext cx="5943600" cy="4137660"/>
+                      <a:ext cx="3984986" cy="4145067"/>
                     </a:xfrm>
                     <a:prstGeom prst="rect">
                       <a:avLst/>
@@ -572,10 +628,19 @@
         </w:drawing>
       </w:r>
     </w:p>
-    <w:p/>
-    <w:p>
-      <w:r>
-        <w:t>How to customize a specific dialog box</w:t>
+    <w:p>
+      <w:pPr>
+        <w:rPr>
+          <w:lang w:val="fr-CA"/>
+        </w:rPr>
+      </w:pPr>
+    </w:p>
+    <w:p>
+      <w:r>
+        <w:t>Dynamically changing text in d</w:t>
+      </w:r>
+      <w:r>
+        <w:t>ialog button:</w:t>
       </w:r>
     </w:p>
     <w:p>
@@ -584,9 +649,14 @@
           <w:rPr>
             <w:rStyle w:val="Hyperlink"/>
           </w:rPr>
-          <w:t>https://stackoverflow.com/questions/17386839/custom-style-to-jquery-ui-dialogs</w:t>
-        </w:r>
-      </w:hyperlink>
+          <w:t>https://stackoverflow.com/questions/4591642/dynamically-changing-jquery-ui-dialog-box-button-text/53078412</w:t>
+        </w:r>
+      </w:hyperlink>
+    </w:p>
+    <w:p>
+      <w:r>
+        <w:t>(next page)</w:t>
+      </w:r>
     </w:p>
     <w:p>
       <w:r>
@@ -594,10 +664,10 @@
           <w:noProof/>
         </w:rPr>
         <w:drawing>
-          <wp:inline distT="0" distB="0" distL="0" distR="0" wp14:anchorId="3F44BFF5" wp14:editId="4B84EF92">
-            <wp:extent cx="4229100" cy="771525"/>
-            <wp:effectExtent l="0" t="0" r="0" b="9525"/>
-            <wp:docPr id="7" name="Picture 7"/>
+          <wp:inline distT="0" distB="0" distL="0" distR="0" wp14:anchorId="1CCF12A3" wp14:editId="663549D0">
+            <wp:extent cx="5130096" cy="6547449"/>
+            <wp:effectExtent l="0" t="0" r="0" b="6350"/>
+            <wp:docPr id="5" name="Picture 5"/>
             <wp:cNvGraphicFramePr>
               <a:graphicFrameLocks xmlns:a="http://schemas.openxmlformats.org/drawingml/2006/main" noChangeAspect="1"/>
             </wp:cNvGraphicFramePr>
@@ -617,7 +687,7 @@
                   <pic:spPr>
                     <a:xfrm>
                       <a:off x="0" y="0"/>
-                      <a:ext cx="4229100" cy="771525"/>
+                      <a:ext cx="5132557" cy="6550589"/>
                     </a:xfrm>
                     <a:prstGeom prst="rect">
                       <a:avLst/>
@@ -633,15 +703,20 @@
     <w:p/>
     <w:p>
       <w:r>
+        <w:t>Switch button label:</w:t>
+      </w:r>
+    </w:p>
+    <w:p>
+      <w:r>
         <w:rPr>
           <w:noProof/>
         </w:rPr>
         <w:lastRenderedPageBreak/>
         <w:drawing>
-          <wp:inline distT="0" distB="0" distL="0" distR="0" wp14:anchorId="511A9348" wp14:editId="039103F5">
-            <wp:extent cx="5534025" cy="3305175"/>
-            <wp:effectExtent l="0" t="0" r="9525" b="9525"/>
-            <wp:docPr id="8" name="Picture 8"/>
+          <wp:inline distT="0" distB="0" distL="0" distR="0" wp14:anchorId="101978DD" wp14:editId="567478A6">
+            <wp:extent cx="5943600" cy="4137660"/>
+            <wp:effectExtent l="0" t="0" r="0" b="0"/>
+            <wp:docPr id="6" name="Picture 6"/>
             <wp:cNvGraphicFramePr>
               <a:graphicFrameLocks xmlns:a="http://schemas.openxmlformats.org/drawingml/2006/main" noChangeAspect="1"/>
             </wp:cNvGraphicFramePr>
@@ -661,7 +736,7 @@
                   <pic:spPr>
                     <a:xfrm>
                       <a:off x="0" y="0"/>
-                      <a:ext cx="5534025" cy="3305175"/>
+                      <a:ext cx="5943600" cy="4137660"/>
                     </a:xfrm>
                     <a:prstGeom prst="rect">
                       <a:avLst/>
@@ -674,10 +749,21 @@
         </w:drawing>
       </w:r>
     </w:p>
-    <w:p>
-      <w:r>
-        <w:t>My code:</w:t>
-      </w:r>
+    <w:p/>
+    <w:p>
+      <w:r>
+        <w:t>How to customize a specific dialog box</w:t>
+      </w:r>
+    </w:p>
+    <w:p>
+      <w:hyperlink r:id="rId22" w:history="1">
+        <w:r>
+          <w:rPr>
+            <w:rStyle w:val="Hyperlink"/>
+          </w:rPr>
+          <w:t>https://stackoverflow.com/questions/17386839/custom-style-to-jquery-ui-dialogs</w:t>
+        </w:r>
+      </w:hyperlink>
     </w:p>
     <w:p>
       <w:r>
@@ -685,53 +771,10 @@
           <w:noProof/>
         </w:rPr>
         <w:drawing>
-          <wp:inline distT="0" distB="0" distL="0" distR="0" wp14:anchorId="6829361F" wp14:editId="100E3D53">
-            <wp:extent cx="4276725" cy="3114675"/>
-            <wp:effectExtent l="0" t="0" r="9525" b="9525"/>
-            <wp:docPr id="9" name="Picture 9"/>
-            <wp:cNvGraphicFramePr>
-              <a:graphicFrameLocks xmlns:a="http://schemas.openxmlformats.org/drawingml/2006/main" noChangeAspect="1"/>
-            </wp:cNvGraphicFramePr>
-            <a:graphic xmlns:a="http://schemas.openxmlformats.org/drawingml/2006/main">
-              <a:graphicData uri="http://schemas.openxmlformats.org/drawingml/2006/picture">
-                <pic:pic xmlns:pic="http://schemas.openxmlformats.org/drawingml/2006/picture">
-                  <pic:nvPicPr>
-                    <pic:cNvPr id="1" name=""/>
-                    <pic:cNvPicPr/>
-                  </pic:nvPicPr>
-                  <pic:blipFill>
-                    <a:blip r:embed="rId22"/>
-                    <a:stretch>
-                      <a:fillRect/>
-                    </a:stretch>
-                  </pic:blipFill>
-                  <pic:spPr>
-                    <a:xfrm>
-                      <a:off x="0" y="0"/>
-                      <a:ext cx="4276725" cy="3114675"/>
-                    </a:xfrm>
-                    <a:prstGeom prst="rect">
-                      <a:avLst/>
-                    </a:prstGeom>
-                  </pic:spPr>
-                </pic:pic>
-              </a:graphicData>
-            </a:graphic>
-          </wp:inline>
-        </w:drawing>
-      </w:r>
-    </w:p>
-    <w:p>
-      <w:r>
-        <w:rPr>
-          <w:noProof/>
-        </w:rPr>
-        <w:lastRenderedPageBreak/>
-        <w:drawing>
-          <wp:inline distT="0" distB="0" distL="0" distR="0" wp14:anchorId="59F887CB" wp14:editId="2E7E57A1">
-            <wp:extent cx="4495800" cy="5334000"/>
-            <wp:effectExtent l="0" t="0" r="0" b="0"/>
-            <wp:docPr id="10" name="Picture 10"/>
+          <wp:inline distT="0" distB="0" distL="0" distR="0" wp14:anchorId="3F44BFF5" wp14:editId="4B84EF92">
+            <wp:extent cx="4229100" cy="771525"/>
+            <wp:effectExtent l="0" t="0" r="0" b="9525"/>
+            <wp:docPr id="7" name="Picture 7"/>
             <wp:cNvGraphicFramePr>
               <a:graphicFrameLocks xmlns:a="http://schemas.openxmlformats.org/drawingml/2006/main" noChangeAspect="1"/>
             </wp:cNvGraphicFramePr>
@@ -751,7 +794,7 @@
                   <pic:spPr>
                     <a:xfrm>
                       <a:off x="0" y="0"/>
-                      <a:ext cx="4495800" cy="5334000"/>
+                      <a:ext cx="4229100" cy="771525"/>
                     </a:xfrm>
                     <a:prstGeom prst="rect">
                       <a:avLst/>
@@ -767,29 +810,62 @@
     <w:p/>
     <w:p>
       <w:r>
-        <w:t>Make canvas fade away using jQuery UI effects:</w:t>
-      </w:r>
-    </w:p>
-    <w:p>
-      <w:hyperlink r:id="rId24" w:history="1">
-        <w:r>
-          <w:rPr>
-            <w:rStyle w:val="Hyperlink"/>
-          </w:rPr>
-          <w:t>https://api.jqueryui.com/toggle/</w:t>
-        </w:r>
-      </w:hyperlink>
-    </w:p>
-    <w:p>
-      <w:r>
         <w:rPr>
           <w:noProof/>
         </w:rPr>
+        <w:lastRenderedPageBreak/>
         <w:drawing>
-          <wp:inline distT="0" distB="0" distL="0" distR="0" wp14:anchorId="4FBFCAFF" wp14:editId="5CC23CB4">
-            <wp:extent cx="5943600" cy="981710"/>
-            <wp:effectExtent l="0" t="0" r="0" b="8890"/>
-            <wp:docPr id="11" name="Picture 11"/>
+          <wp:inline distT="0" distB="0" distL="0" distR="0" wp14:anchorId="511A9348" wp14:editId="039103F5">
+            <wp:extent cx="5534025" cy="3305175"/>
+            <wp:effectExtent l="0" t="0" r="9525" b="9525"/>
+            <wp:docPr id="8" name="Picture 8"/>
+            <wp:cNvGraphicFramePr>
+              <a:graphicFrameLocks xmlns:a="http://schemas.openxmlformats.org/drawingml/2006/main" noChangeAspect="1"/>
+            </wp:cNvGraphicFramePr>
+            <a:graphic xmlns:a="http://schemas.openxmlformats.org/drawingml/2006/main">
+              <a:graphicData uri="http://schemas.openxmlformats.org/drawingml/2006/picture">
+                <pic:pic xmlns:pic="http://schemas.openxmlformats.org/drawingml/2006/picture">
+                  <pic:nvPicPr>
+                    <pic:cNvPr id="1" name=""/>
+                    <pic:cNvPicPr/>
+                  </pic:nvPicPr>
+                  <pic:blipFill>
+                    <a:blip r:embed="rId24"/>
+                    <a:stretch>
+                      <a:fillRect/>
+                    </a:stretch>
+                  </pic:blipFill>
+                  <pic:spPr>
+                    <a:xfrm>
+                      <a:off x="0" y="0"/>
+                      <a:ext cx="5534025" cy="3305175"/>
+                    </a:xfrm>
+                    <a:prstGeom prst="rect">
+                      <a:avLst/>
+                    </a:prstGeom>
+                  </pic:spPr>
+                </pic:pic>
+              </a:graphicData>
+            </a:graphic>
+          </wp:inline>
+        </w:drawing>
+      </w:r>
+    </w:p>
+    <w:p>
+      <w:r>
+        <w:t>My code:</w:t>
+      </w:r>
+    </w:p>
+    <w:p>
+      <w:r>
+        <w:rPr>
+          <w:noProof/>
+        </w:rPr>
+        <w:drawing>
+          <wp:inline distT="0" distB="0" distL="0" distR="0" wp14:anchorId="6829361F" wp14:editId="100E3D53">
+            <wp:extent cx="4276725" cy="3114675"/>
+            <wp:effectExtent l="0" t="0" r="9525" b="9525"/>
+            <wp:docPr id="9" name="Picture 9"/>
             <wp:cNvGraphicFramePr>
               <a:graphicFrameLocks xmlns:a="http://schemas.openxmlformats.org/drawingml/2006/main" noChangeAspect="1"/>
             </wp:cNvGraphicFramePr>
@@ -809,7 +885,7 @@
                   <pic:spPr>
                     <a:xfrm>
                       <a:off x="0" y="0"/>
-                      <a:ext cx="5943600" cy="981710"/>
+                      <a:ext cx="4276725" cy="3114675"/>
                     </a:xfrm>
                     <a:prstGeom prst="rect">
                       <a:avLst/>
@@ -822,31 +898,6 @@
         </w:drawing>
       </w:r>
     </w:p>
-    <w:p/>
-    <w:p>
-      <w:pPr>
-        <w:rPr>
-          <w:noProof/>
-        </w:rPr>
-      </w:pPr>
-      <w:r>
-        <w:t xml:space="preserve">Remove border of </w:t>
-      </w:r>
-      <w:proofErr w:type="spellStart"/>
-      <w:r>
-        <w:t>ui</w:t>
-      </w:r>
-      <w:proofErr w:type="spellEnd"/>
-      <w:r>
-        <w:t>-dialog:</w:t>
-      </w:r>
-      <w:r>
-        <w:rPr>
-          <w:noProof/>
-        </w:rPr>
-        <w:t xml:space="preserve"> </w:t>
-      </w:r>
-    </w:p>
     <w:p>
       <w:r>
         <w:rPr>
@@ -854,10 +905,10 @@
         </w:rPr>
         <w:lastRenderedPageBreak/>
         <w:drawing>
-          <wp:inline distT="0" distB="0" distL="0" distR="0" wp14:anchorId="53779A29" wp14:editId="2E620604">
-            <wp:extent cx="3267075" cy="5657850"/>
-            <wp:effectExtent l="0" t="0" r="9525" b="0"/>
-            <wp:docPr id="12" name="Picture 12"/>
+          <wp:inline distT="0" distB="0" distL="0" distR="0" wp14:anchorId="59F887CB" wp14:editId="2E7E57A1">
+            <wp:extent cx="4495800" cy="5334000"/>
+            <wp:effectExtent l="0" t="0" r="0" b="0"/>
+            <wp:docPr id="10" name="Picture 10"/>
             <wp:cNvGraphicFramePr>
               <a:graphicFrameLocks xmlns:a="http://schemas.openxmlformats.org/drawingml/2006/main" noChangeAspect="1"/>
             </wp:cNvGraphicFramePr>
@@ -877,6 +928,132 @@
                   <pic:spPr>
                     <a:xfrm>
                       <a:off x="0" y="0"/>
+                      <a:ext cx="4495800" cy="5334000"/>
+                    </a:xfrm>
+                    <a:prstGeom prst="rect">
+                      <a:avLst/>
+                    </a:prstGeom>
+                  </pic:spPr>
+                </pic:pic>
+              </a:graphicData>
+            </a:graphic>
+          </wp:inline>
+        </w:drawing>
+      </w:r>
+    </w:p>
+    <w:p/>
+    <w:p>
+      <w:r>
+        <w:t>Make canvas fade away using jQuery UI effects:</w:t>
+      </w:r>
+    </w:p>
+    <w:p>
+      <w:hyperlink r:id="rId27" w:history="1">
+        <w:r>
+          <w:rPr>
+            <w:rStyle w:val="Hyperlink"/>
+          </w:rPr>
+          <w:t>https://api.jqueryui.com/toggle/</w:t>
+        </w:r>
+      </w:hyperlink>
+    </w:p>
+    <w:p>
+      <w:r>
+        <w:rPr>
+          <w:noProof/>
+        </w:rPr>
+        <w:drawing>
+          <wp:inline distT="0" distB="0" distL="0" distR="0" wp14:anchorId="4FBFCAFF" wp14:editId="5CC23CB4">
+            <wp:extent cx="5943600" cy="981710"/>
+            <wp:effectExtent l="0" t="0" r="0" b="8890"/>
+            <wp:docPr id="11" name="Picture 11"/>
+            <wp:cNvGraphicFramePr>
+              <a:graphicFrameLocks xmlns:a="http://schemas.openxmlformats.org/drawingml/2006/main" noChangeAspect="1"/>
+            </wp:cNvGraphicFramePr>
+            <a:graphic xmlns:a="http://schemas.openxmlformats.org/drawingml/2006/main">
+              <a:graphicData uri="http://schemas.openxmlformats.org/drawingml/2006/picture">
+                <pic:pic xmlns:pic="http://schemas.openxmlformats.org/drawingml/2006/picture">
+                  <pic:nvPicPr>
+                    <pic:cNvPr id="1" name=""/>
+                    <pic:cNvPicPr/>
+                  </pic:nvPicPr>
+                  <pic:blipFill>
+                    <a:blip r:embed="rId28"/>
+                    <a:stretch>
+                      <a:fillRect/>
+                    </a:stretch>
+                  </pic:blipFill>
+                  <pic:spPr>
+                    <a:xfrm>
+                      <a:off x="0" y="0"/>
+                      <a:ext cx="5943600" cy="981710"/>
+                    </a:xfrm>
+                    <a:prstGeom prst="rect">
+                      <a:avLst/>
+                    </a:prstGeom>
+                  </pic:spPr>
+                </pic:pic>
+              </a:graphicData>
+            </a:graphic>
+          </wp:inline>
+        </w:drawing>
+      </w:r>
+    </w:p>
+    <w:p/>
+    <w:p>
+      <w:pPr>
+        <w:rPr>
+          <w:noProof/>
+        </w:rPr>
+      </w:pPr>
+      <w:r>
+        <w:t xml:space="preserve">Remove border of </w:t>
+      </w:r>
+      <w:proofErr w:type="spellStart"/>
+      <w:r>
+        <w:t>ui</w:t>
+      </w:r>
+      <w:proofErr w:type="spellEnd"/>
+      <w:r>
+        <w:t>-dialog:</w:t>
+      </w:r>
+      <w:r>
+        <w:rPr>
+          <w:noProof/>
+        </w:rPr>
+        <w:t xml:space="preserve"> </w:t>
+      </w:r>
+    </w:p>
+    <w:p>
+      <w:r>
+        <w:rPr>
+          <w:noProof/>
+        </w:rPr>
+        <w:lastRenderedPageBreak/>
+        <w:drawing>
+          <wp:inline distT="0" distB="0" distL="0" distR="0" wp14:anchorId="53779A29" wp14:editId="2E620604">
+            <wp:extent cx="3267075" cy="5657850"/>
+            <wp:effectExtent l="0" t="0" r="9525" b="0"/>
+            <wp:docPr id="12" name="Picture 12"/>
+            <wp:cNvGraphicFramePr>
+              <a:graphicFrameLocks xmlns:a="http://schemas.openxmlformats.org/drawingml/2006/main" noChangeAspect="1"/>
+            </wp:cNvGraphicFramePr>
+            <a:graphic xmlns:a="http://schemas.openxmlformats.org/drawingml/2006/main">
+              <a:graphicData uri="http://schemas.openxmlformats.org/drawingml/2006/picture">
+                <pic:pic xmlns:pic="http://schemas.openxmlformats.org/drawingml/2006/picture">
+                  <pic:nvPicPr>
+                    <pic:cNvPr id="1" name=""/>
+                    <pic:cNvPicPr/>
+                  </pic:nvPicPr>
+                  <pic:blipFill>
+                    <a:blip r:embed="rId29"/>
+                    <a:stretch>
+                      <a:fillRect/>
+                    </a:stretch>
+                  </pic:blipFill>
+                  <pic:spPr>
+                    <a:xfrm>
+                      <a:off x="0" y="0"/>
                       <a:ext cx="3267075" cy="5657850"/>
                     </a:xfrm>
                     <a:prstGeom prst="rect">
@@ -892,6 +1069,25 @@
     </w:p>
     <w:p/>
     <w:p>
+      <w:r>
+        <w:t>Button jQuery UI</w:t>
+      </w:r>
+    </w:p>
+    <w:p>
+      <w:hyperlink r:id="rId30" w:history="1">
+        <w:r>
+          <w:rPr>
+            <w:rStyle w:val="Hyperlink"/>
+          </w:rPr>
+          <w:t>https://api.jqueryui.com/button/</w:t>
+        </w:r>
+      </w:hyperlink>
+    </w:p>
+    <w:p/>
+    <w:p/>
+    <w:p/>
+    <w:p/>
+    <w:p>
       <w:pPr>
         <w:rPr>
           <w:b/>
@@ -912,11 +1108,12 @@
     </w:p>
     <w:p>
       <w:r>
+        <w:lastRenderedPageBreak/>
         <w:t>Video capture</w:t>
       </w:r>
     </w:p>
     <w:p>
-      <w:hyperlink r:id="rId27" w:history="1">
+      <w:hyperlink r:id="rId31" w:history="1">
         <w:r>
           <w:rPr>
             <w:rStyle w:val="Hyperlink"/>
@@ -932,7 +1129,7 @@
       </w:r>
     </w:p>
     <w:p>
-      <w:hyperlink r:id="rId28" w:anchor="/p5/p5" w:history="1">
+      <w:hyperlink r:id="rId32" w:anchor="/p5/p5" w:history="1">
         <w:r>
           <w:rPr>
             <w:rStyle w:val="Hyperlink"/>
@@ -947,7 +1144,7 @@
           <w:rStyle w:val="Hyperlink"/>
         </w:rPr>
       </w:pPr>
-      <w:hyperlink r:id="rId29" w:history="1">
+      <w:hyperlink r:id="rId33" w:history="1">
         <w:r>
           <w:rPr>
             <w:rStyle w:val="Hyperlink"/>
@@ -1013,7 +1210,7 @@
           <w:rStyle w:val="Hyperlink"/>
         </w:rPr>
       </w:pPr>
-      <w:hyperlink r:id="rId30" w:history="1">
+      <w:hyperlink r:id="rId34" w:anchor="/p5.MediaElement/loop" w:history="1">
         <w:r>
           <w:rPr>
             <w:rStyle w:val="Hyperlink"/>
@@ -1025,10 +1222,7 @@
     <w:p/>
     <w:p>
       <w:r>
-        <w:t>Looping sound</w:t>
-      </w:r>
-      <w:r>
-        <w:t xml:space="preserve"> in instance mode</w:t>
+        <w:t>Looping sound in instance mode</w:t>
       </w:r>
     </w:p>
     <w:p>
@@ -1083,7 +1277,7 @@
       </w:r>
     </w:p>
     <w:p>
-      <w:hyperlink r:id="rId31" w:history="1">
+      <w:hyperlink r:id="rId35" w:history="1">
         <w:r>
           <w:rPr>
             <w:rStyle w:val="Hyperlink"/>
@@ -1097,6 +1291,7 @@
         <w:rPr>
           <w:noProof/>
         </w:rPr>
+        <w:lastRenderedPageBreak/>
         <w:drawing>
           <wp:inline distT="0" distB="0" distL="0" distR="0" wp14:anchorId="4FE51C5E" wp14:editId="132FB264">
             <wp:extent cx="6191250" cy="3219796"/>
@@ -1113,7 +1308,7 @@
                     <pic:cNvPicPr/>
                   </pic:nvPicPr>
                   <pic:blipFill rotWithShape="1">
-                    <a:blip r:embed="rId32"/>
+                    <a:blip r:embed="rId36"/>
                     <a:srcRect r="23558"/>
                     <a:stretch/>
                   </pic:blipFill>
@@ -1141,20 +1336,98 @@
         </w:drawing>
       </w:r>
     </w:p>
-    <w:p>
-      <w:pPr>
-        <w:rPr>
-          <w:rStyle w:val="Hyperlink"/>
-        </w:rPr>
-      </w:pPr>
-    </w:p>
-    <w:p>
-      <w:pPr>
-        <w:rPr>
-          <w:rStyle w:val="Hyperlink"/>
-        </w:rPr>
-      </w:pPr>
-    </w:p>
+    <w:p/>
+    <w:p>
+      <w:r>
+        <w:t>More notes on audio:</w:t>
+      </w:r>
+    </w:p>
+    <w:p>
+      <w:hyperlink r:id="rId37" w:history="1">
+        <w:r>
+          <w:rPr>
+            <w:rStyle w:val="Hyperlink"/>
+          </w:rPr>
+          <w:t>https://developer.mozilla.org/en-US/docs/Web/API/HTMLAudioElement/Audio</w:t>
+        </w:r>
+      </w:hyperlink>
+    </w:p>
+    <w:p/>
+    <w:p>
+      <w:r>
+        <w:t>Ended event:</w:t>
+      </w:r>
+    </w:p>
+    <w:p>
+      <w:hyperlink r:id="rId38" w:history="1">
+        <w:r>
+          <w:rPr>
+            <w:rStyle w:val="Hyperlink"/>
+          </w:rPr>
+          <w:t>https://developer.mozilla.org/en-US/docs/Web/API/HTMLMediaElement/ended_event</w:t>
+        </w:r>
+      </w:hyperlink>
+    </w:p>
+    <w:p/>
+    <w:p>
+      <w:r>
+        <w:t>Typing animation</w:t>
+      </w:r>
+    </w:p>
+    <w:p>
+      <w:hyperlink r:id="rId39" w:history="1">
+        <w:r>
+          <w:rPr>
+            <w:rStyle w:val="Hyperlink"/>
+          </w:rPr>
+          <w:t>https://www.w3schools.com/howto/howto_js_typewriter.asp</w:t>
+        </w:r>
+      </w:hyperlink>
+    </w:p>
+    <w:p>
+      <w:hyperlink r:id="rId40" w:history="1">
+        <w:r>
+          <w:rPr>
+            <w:rStyle w:val="Hyperlink"/>
+          </w:rPr>
+          <w:t>https://www.codesdope.com/blog/article/12-creative-css-and-javascript-text-typing-animati/</w:t>
+        </w:r>
+      </w:hyperlink>
+    </w:p>
+    <w:p/>
+    <w:p>
+      <w:r>
+        <w:t>Moving an element with JavaScript</w:t>
+      </w:r>
+    </w:p>
+    <w:p>
+      <w:r>
+        <w:t xml:space="preserve">Part 1: </w:t>
+      </w:r>
+      <w:hyperlink r:id="rId41" w:history="1">
+        <w:r>
+          <w:rPr>
+            <w:rStyle w:val="Hyperlink"/>
+          </w:rPr>
+          <w:t>https://medium.com/@theredwillows/moving-an-element-with-javascript-part-1-765c6a083d45</w:t>
+        </w:r>
+      </w:hyperlink>
+    </w:p>
+    <w:p>
+      <w:r>
+        <w:t xml:space="preserve">Part 2: </w:t>
+      </w:r>
+      <w:hyperlink r:id="rId42" w:history="1">
+        <w:r>
+          <w:rPr>
+            <w:rStyle w:val="Hyperlink"/>
+          </w:rPr>
+          <w:t>https://medium.com/@theredwillows/moving-an-element-with-javascript-part-2-70bc5ff78a91</w:t>
+        </w:r>
+      </w:hyperlink>
+    </w:p>
+    <w:p/>
+    <w:p/>
     <w:p/>
     <w:p/>
     <w:p/>

</xml_diff>